<commit_message>
Added Requirement satisfaction section
</commit_message>
<xml_diff>
--- a/UltimateTicTacToe Document.docx
+++ b/UltimateTicTacToe Document.docx
@@ -7088,7 +7088,19 @@
         <w:rPr>
           <w:rFonts w:ascii="Palatino Linotype" w:hAnsi="Palatino Linotype" w:cs="Arial"/>
         </w:rPr>
-        <w:t xml:space="preserve">Ensure all GUI’s render correctly, will all components in the correct places. </w:t>
+        <w:t xml:space="preserve">Ensure </w:t>
+      </w:r>
+      <w:r>
+        <w:rPr>
+          <w:rFonts w:ascii="Palatino Linotype" w:hAnsi="Palatino Linotype" w:cs="Arial"/>
+        </w:rPr>
+        <w:t>all GUI’s render correctly, with</w:t>
+      </w:r>
+      <w:r>
+        <w:rPr>
+          <w:rFonts w:ascii="Palatino Linotype" w:hAnsi="Palatino Linotype" w:cs="Arial"/>
+        </w:rPr>
+        <w:t xml:space="preserve"> all components in the correct places. </w:t>
       </w:r>
     </w:p>
     <w:p>
@@ -7185,6 +7197,24 @@
       <w:pPr>
         <w:pStyle w:val="ListParagraph"/>
         <w:numPr>
+          <w:ilvl w:val="1"/>
+          <w:numId w:val="23"/>
+        </w:numPr>
+        <w:rPr>
+          <w:rFonts w:ascii="Palatino Linotype" w:hAnsi="Palatino Linotype" w:cs="Arial"/>
+        </w:rPr>
+      </w:pPr>
+      <w:r>
+        <w:rPr>
+          <w:rFonts w:ascii="Palatino Linotype" w:hAnsi="Palatino Linotype" w:cs="Arial"/>
+        </w:rPr>
+        <w:t>Load game GUI with different settings to ensure that settings was working properly.</w:t>
+      </w:r>
+    </w:p>
+    <w:p>
+      <w:pPr>
+        <w:pStyle w:val="ListParagraph"/>
+        <w:numPr>
           <w:ilvl w:val="0"/>
           <w:numId w:val="23"/>
         </w:numPr>
@@ -7358,6 +7388,7 @@
         <w:rPr>
           <w:rFonts w:ascii="Palatino Linotype" w:hAnsi="Palatino Linotype" w:cs="Arial"/>
         </w:rPr>
+        <w:lastRenderedPageBreak/>
         <w:t>Ensure that new profiles are created correctly and can be loaded</w:t>
       </w:r>
     </w:p>
@@ -7376,7 +7407,6 @@
         <w:rPr>
           <w:rFonts w:ascii="Palatino Linotype" w:hAnsi="Palatino Linotype" w:cs="Arial"/>
         </w:rPr>
-        <w:lastRenderedPageBreak/>
         <w:t>Created many dummy profiles to and changed settings in each to ensure all information is written to the file.</w:t>
       </w:r>
     </w:p>
@@ -7929,22 +7959,818 @@
         </w:rPr>
         <w:t>Requirement satisfaction</w:t>
       </w:r>
+      <w:bookmarkStart w:id="32" w:name="_GoBack"/>
       <w:bookmarkEnd w:id="31"/>
+      <w:bookmarkEnd w:id="32"/>
     </w:p>
+    <w:tbl>
+      <w:tblPr>
+        <w:tblW w:w="9360" w:type="dxa"/>
+        <w:tblCellMar>
+          <w:top w:w="15" w:type="dxa"/>
+          <w:left w:w="15" w:type="dxa"/>
+          <w:bottom w:w="15" w:type="dxa"/>
+          <w:right w:w="15" w:type="dxa"/>
+        </w:tblCellMar>
+        <w:tblLook w:val="04A0" w:firstRow="1" w:lastRow="0" w:firstColumn="1" w:lastColumn="0" w:noHBand="0" w:noVBand="1"/>
+      </w:tblPr>
+      <w:tblGrid>
+        <w:gridCol w:w="7070"/>
+        <w:gridCol w:w="2290"/>
+      </w:tblGrid>
+      <w:tr>
+        <w:tc>
+          <w:tcPr>
+            <w:tcW w:w="0" w:type="auto"/>
+            <w:tcBorders>
+              <w:top w:val="single" w:sz="6" w:space="0" w:color="000000"/>
+              <w:left w:val="single" w:sz="6" w:space="0" w:color="000000"/>
+              <w:bottom w:val="single" w:sz="6" w:space="0" w:color="000000"/>
+              <w:right w:val="single" w:sz="6" w:space="0" w:color="000000"/>
+            </w:tcBorders>
+            <w:tcMar>
+              <w:top w:w="105" w:type="dxa"/>
+              <w:left w:w="105" w:type="dxa"/>
+              <w:bottom w:w="105" w:type="dxa"/>
+              <w:right w:w="105" w:type="dxa"/>
+            </w:tcMar>
+          </w:tcPr>
+          <w:p>
+            <w:pPr>
+              <w:spacing w:after="0" w:line="0" w:lineRule="atLeast"/>
+              <w:rPr>
+                <w:rFonts w:ascii="Palatino Linotype" w:eastAsia="Times New Roman" w:hAnsi="Palatino Linotype" w:cs="Arial"/>
+                <w:b/>
+                <w:color w:val="000000"/>
+              </w:rPr>
+            </w:pPr>
+            <w:r>
+              <w:rPr>
+                <w:rFonts w:ascii="Palatino Linotype" w:eastAsia="Times New Roman" w:hAnsi="Palatino Linotype" w:cs="Arial"/>
+                <w:b/>
+                <w:color w:val="000000"/>
+              </w:rPr>
+              <w:t>Defined</w:t>
+            </w:r>
+            <w:r>
+              <w:rPr>
+                <w:rFonts w:ascii="Palatino Linotype" w:eastAsia="Times New Roman" w:hAnsi="Palatino Linotype" w:cs="Arial"/>
+                <w:b/>
+                <w:color w:val="000000"/>
+              </w:rPr>
+              <w:t xml:space="preserve"> Requirements</w:t>
+            </w:r>
+          </w:p>
+        </w:tc>
+        <w:tc>
+          <w:tcPr>
+            <w:tcW w:w="0" w:type="auto"/>
+            <w:tcBorders>
+              <w:top w:val="single" w:sz="6" w:space="0" w:color="000000"/>
+              <w:left w:val="single" w:sz="6" w:space="0" w:color="000000"/>
+              <w:bottom w:val="single" w:sz="6" w:space="0" w:color="000000"/>
+              <w:right w:val="single" w:sz="6" w:space="0" w:color="000000"/>
+            </w:tcBorders>
+            <w:tcMar>
+              <w:top w:w="105" w:type="dxa"/>
+              <w:left w:w="105" w:type="dxa"/>
+              <w:bottom w:w="105" w:type="dxa"/>
+              <w:right w:w="105" w:type="dxa"/>
+            </w:tcMar>
+          </w:tcPr>
+          <w:p>
+            <w:pPr>
+              <w:spacing w:after="0" w:line="0" w:lineRule="atLeast"/>
+              <w:rPr>
+                <w:rFonts w:ascii="Palatino Linotype" w:eastAsia="Times New Roman" w:hAnsi="Palatino Linotype" w:cs="Arial"/>
+                <w:color w:val="000000"/>
+              </w:rPr>
+            </w:pPr>
+            <w:r>
+              <w:rPr>
+                <w:rFonts w:ascii="Palatino Linotype" w:eastAsia="Times New Roman" w:hAnsi="Palatino Linotype" w:cs="Times New Roman"/>
+                <w:sz w:val="24"/>
+                <w:szCs w:val="24"/>
+              </w:rPr>
+              <w:t>Test Plan</w:t>
+            </w:r>
+          </w:p>
+        </w:tc>
+      </w:tr>
+      <w:tr>
+        <w:tc>
+          <w:tcPr>
+            <w:tcW w:w="0" w:type="auto"/>
+            <w:tcBorders>
+              <w:top w:val="single" w:sz="6" w:space="0" w:color="000000"/>
+              <w:left w:val="single" w:sz="6" w:space="0" w:color="000000"/>
+              <w:bottom w:val="single" w:sz="6" w:space="0" w:color="000000"/>
+              <w:right w:val="single" w:sz="6" w:space="0" w:color="000000"/>
+            </w:tcBorders>
+            <w:tcMar>
+              <w:top w:w="105" w:type="dxa"/>
+              <w:left w:w="105" w:type="dxa"/>
+              <w:bottom w:w="105" w:type="dxa"/>
+              <w:right w:w="105" w:type="dxa"/>
+            </w:tcMar>
+            <w:hideMark/>
+          </w:tcPr>
+          <w:p>
+            <w:pPr>
+              <w:spacing w:after="0" w:line="0" w:lineRule="atLeast"/>
+              <w:rPr>
+                <w:rFonts w:ascii="Palatino Linotype" w:eastAsia="Times New Roman" w:hAnsi="Palatino Linotype" w:cs="Times New Roman"/>
+                <w:sz w:val="24"/>
+                <w:szCs w:val="24"/>
+              </w:rPr>
+            </w:pPr>
+            <w:r>
+              <w:rPr>
+                <w:rFonts w:ascii="Palatino Linotype" w:eastAsia="Times New Roman" w:hAnsi="Palatino Linotype" w:cs="Arial"/>
+                <w:color w:val="000000"/>
+              </w:rPr>
+              <w:t>GUI</w:t>
+            </w:r>
+          </w:p>
+        </w:tc>
+        <w:tc>
+          <w:tcPr>
+            <w:tcW w:w="0" w:type="auto"/>
+            <w:tcBorders>
+              <w:top w:val="single" w:sz="6" w:space="0" w:color="000000"/>
+              <w:left w:val="single" w:sz="6" w:space="0" w:color="000000"/>
+              <w:bottom w:val="single" w:sz="6" w:space="0" w:color="000000"/>
+              <w:right w:val="single" w:sz="6" w:space="0" w:color="000000"/>
+            </w:tcBorders>
+            <w:tcMar>
+              <w:top w:w="105" w:type="dxa"/>
+              <w:left w:w="105" w:type="dxa"/>
+              <w:bottom w:w="105" w:type="dxa"/>
+              <w:right w:w="105" w:type="dxa"/>
+            </w:tcMar>
+          </w:tcPr>
+          <w:p>
+            <w:pPr>
+              <w:spacing w:after="0" w:line="0" w:lineRule="atLeast"/>
+              <w:rPr>
+                <w:rFonts w:ascii="Palatino Linotype" w:eastAsia="Times New Roman" w:hAnsi="Palatino Linotype" w:cs="Times New Roman"/>
+                <w:sz w:val="24"/>
+                <w:szCs w:val="24"/>
+              </w:rPr>
+            </w:pPr>
+            <w:r>
+              <w:rPr>
+                <w:rFonts w:ascii="Palatino Linotype" w:eastAsia="Times New Roman" w:hAnsi="Palatino Linotype" w:cs="Times New Roman"/>
+                <w:sz w:val="24"/>
+                <w:szCs w:val="24"/>
+              </w:rPr>
+              <w:t>1a, 2a, 2b, 2c</w:t>
+            </w:r>
+          </w:p>
+        </w:tc>
+      </w:tr>
+      <w:tr>
+        <w:tc>
+          <w:tcPr>
+            <w:tcW w:w="0" w:type="auto"/>
+            <w:tcBorders>
+              <w:top w:val="single" w:sz="6" w:space="0" w:color="000000"/>
+              <w:left w:val="single" w:sz="6" w:space="0" w:color="000000"/>
+              <w:bottom w:val="single" w:sz="6" w:space="0" w:color="000000"/>
+              <w:right w:val="single" w:sz="6" w:space="0" w:color="000000"/>
+            </w:tcBorders>
+            <w:tcMar>
+              <w:top w:w="105" w:type="dxa"/>
+              <w:left w:w="105" w:type="dxa"/>
+              <w:bottom w:w="105" w:type="dxa"/>
+              <w:right w:w="105" w:type="dxa"/>
+            </w:tcMar>
+            <w:hideMark/>
+          </w:tcPr>
+          <w:p>
+            <w:pPr>
+              <w:spacing w:after="0" w:line="0" w:lineRule="atLeast"/>
+              <w:rPr>
+                <w:rFonts w:ascii="Palatino Linotype" w:eastAsia="Times New Roman" w:hAnsi="Palatino Linotype" w:cs="Times New Roman"/>
+                <w:sz w:val="24"/>
+                <w:szCs w:val="24"/>
+              </w:rPr>
+            </w:pPr>
+            <w:r>
+              <w:rPr>
+                <w:rFonts w:ascii="Palatino Linotype" w:eastAsia="Times New Roman" w:hAnsi="Palatino Linotype" w:cs="Arial"/>
+                <w:color w:val="000000"/>
+              </w:rPr>
+              <w:t>Text Processing</w:t>
+            </w:r>
+          </w:p>
+        </w:tc>
+        <w:tc>
+          <w:tcPr>
+            <w:tcW w:w="0" w:type="auto"/>
+            <w:tcBorders>
+              <w:top w:val="single" w:sz="6" w:space="0" w:color="000000"/>
+              <w:left w:val="single" w:sz="6" w:space="0" w:color="000000"/>
+              <w:bottom w:val="single" w:sz="6" w:space="0" w:color="000000"/>
+              <w:right w:val="single" w:sz="6" w:space="0" w:color="000000"/>
+            </w:tcBorders>
+            <w:tcMar>
+              <w:top w:w="105" w:type="dxa"/>
+              <w:left w:w="105" w:type="dxa"/>
+              <w:bottom w:w="105" w:type="dxa"/>
+              <w:right w:w="105" w:type="dxa"/>
+            </w:tcMar>
+          </w:tcPr>
+          <w:p>
+            <w:pPr>
+              <w:spacing w:after="0" w:line="0" w:lineRule="atLeast"/>
+              <w:rPr>
+                <w:rFonts w:ascii="Palatino Linotype" w:eastAsia="Times New Roman" w:hAnsi="Palatino Linotype" w:cs="Times New Roman"/>
+                <w:sz w:val="24"/>
+                <w:szCs w:val="24"/>
+              </w:rPr>
+            </w:pPr>
+            <w:r>
+              <w:rPr>
+                <w:rFonts w:ascii="Palatino Linotype" w:eastAsia="Times New Roman" w:hAnsi="Palatino Linotype" w:cs="Times New Roman"/>
+                <w:sz w:val="24"/>
+                <w:szCs w:val="24"/>
+              </w:rPr>
+              <w:t>1a</w:t>
+            </w:r>
+          </w:p>
+        </w:tc>
+      </w:tr>
+      <w:tr>
+        <w:tc>
+          <w:tcPr>
+            <w:tcW w:w="0" w:type="auto"/>
+            <w:tcBorders>
+              <w:top w:val="single" w:sz="6" w:space="0" w:color="000000"/>
+              <w:left w:val="single" w:sz="6" w:space="0" w:color="000000"/>
+              <w:bottom w:val="single" w:sz="6" w:space="0" w:color="000000"/>
+              <w:right w:val="single" w:sz="6" w:space="0" w:color="000000"/>
+            </w:tcBorders>
+            <w:tcMar>
+              <w:top w:w="105" w:type="dxa"/>
+              <w:left w:w="105" w:type="dxa"/>
+              <w:bottom w:w="105" w:type="dxa"/>
+              <w:right w:w="105" w:type="dxa"/>
+            </w:tcMar>
+            <w:hideMark/>
+          </w:tcPr>
+          <w:p>
+            <w:pPr>
+              <w:spacing w:after="0" w:line="0" w:lineRule="atLeast"/>
+              <w:rPr>
+                <w:rFonts w:ascii="Palatino Linotype" w:eastAsia="Times New Roman" w:hAnsi="Palatino Linotype" w:cs="Times New Roman"/>
+                <w:sz w:val="24"/>
+                <w:szCs w:val="24"/>
+              </w:rPr>
+            </w:pPr>
+            <w:r>
+              <w:rPr>
+                <w:rFonts w:ascii="Palatino Linotype" w:eastAsia="Times New Roman" w:hAnsi="Palatino Linotype" w:cs="Arial"/>
+                <w:color w:val="000000"/>
+              </w:rPr>
+              <w:t>Animation and Graphics</w:t>
+            </w:r>
+          </w:p>
+        </w:tc>
+        <w:tc>
+          <w:tcPr>
+            <w:tcW w:w="0" w:type="auto"/>
+            <w:tcBorders>
+              <w:top w:val="single" w:sz="6" w:space="0" w:color="000000"/>
+              <w:left w:val="single" w:sz="6" w:space="0" w:color="000000"/>
+              <w:bottom w:val="single" w:sz="6" w:space="0" w:color="000000"/>
+              <w:right w:val="single" w:sz="6" w:space="0" w:color="000000"/>
+            </w:tcBorders>
+            <w:tcMar>
+              <w:top w:w="105" w:type="dxa"/>
+              <w:left w:w="105" w:type="dxa"/>
+              <w:bottom w:w="105" w:type="dxa"/>
+              <w:right w:w="105" w:type="dxa"/>
+            </w:tcMar>
+          </w:tcPr>
+          <w:p>
+            <w:pPr>
+              <w:spacing w:after="0" w:line="0" w:lineRule="atLeast"/>
+              <w:rPr>
+                <w:rFonts w:ascii="Palatino Linotype" w:eastAsia="Times New Roman" w:hAnsi="Palatino Linotype" w:cs="Times New Roman"/>
+                <w:sz w:val="24"/>
+                <w:szCs w:val="24"/>
+              </w:rPr>
+            </w:pPr>
+            <w:r>
+              <w:rPr>
+                <w:rFonts w:ascii="Palatino Linotype" w:eastAsia="Times New Roman" w:hAnsi="Palatino Linotype" w:cs="Times New Roman"/>
+                <w:sz w:val="24"/>
+                <w:szCs w:val="24"/>
+              </w:rPr>
+              <w:t>1a</w:t>
+            </w:r>
+          </w:p>
+        </w:tc>
+      </w:tr>
+      <w:tr>
+        <w:tc>
+          <w:tcPr>
+            <w:tcW w:w="0" w:type="auto"/>
+            <w:tcBorders>
+              <w:top w:val="single" w:sz="6" w:space="0" w:color="000000"/>
+              <w:left w:val="single" w:sz="6" w:space="0" w:color="000000"/>
+              <w:bottom w:val="single" w:sz="6" w:space="0" w:color="000000"/>
+              <w:right w:val="single" w:sz="6" w:space="0" w:color="000000"/>
+            </w:tcBorders>
+            <w:tcMar>
+              <w:top w:w="105" w:type="dxa"/>
+              <w:left w:w="105" w:type="dxa"/>
+              <w:bottom w:w="105" w:type="dxa"/>
+              <w:right w:w="105" w:type="dxa"/>
+            </w:tcMar>
+            <w:hideMark/>
+          </w:tcPr>
+          <w:p>
+            <w:pPr>
+              <w:spacing w:after="0" w:line="0" w:lineRule="atLeast"/>
+              <w:rPr>
+                <w:rFonts w:ascii="Palatino Linotype" w:eastAsia="Times New Roman" w:hAnsi="Palatino Linotype" w:cs="Times New Roman"/>
+                <w:sz w:val="24"/>
+                <w:szCs w:val="24"/>
+              </w:rPr>
+            </w:pPr>
+            <w:r>
+              <w:rPr>
+                <w:rFonts w:ascii="Palatino Linotype" w:eastAsia="Times New Roman" w:hAnsi="Palatino Linotype" w:cs="Arial"/>
+                <w:color w:val="000000"/>
+              </w:rPr>
+              <w:t>Storage and Retrieval of Information</w:t>
+            </w:r>
+          </w:p>
+        </w:tc>
+        <w:tc>
+          <w:tcPr>
+            <w:tcW w:w="0" w:type="auto"/>
+            <w:tcBorders>
+              <w:top w:val="single" w:sz="6" w:space="0" w:color="000000"/>
+              <w:left w:val="single" w:sz="6" w:space="0" w:color="000000"/>
+              <w:bottom w:val="single" w:sz="6" w:space="0" w:color="000000"/>
+              <w:right w:val="single" w:sz="6" w:space="0" w:color="000000"/>
+            </w:tcBorders>
+            <w:tcMar>
+              <w:top w:w="105" w:type="dxa"/>
+              <w:left w:w="105" w:type="dxa"/>
+              <w:bottom w:w="105" w:type="dxa"/>
+              <w:right w:w="105" w:type="dxa"/>
+            </w:tcMar>
+          </w:tcPr>
+          <w:p>
+            <w:pPr>
+              <w:spacing w:after="0" w:line="0" w:lineRule="atLeast"/>
+              <w:rPr>
+                <w:rFonts w:ascii="Palatino Linotype" w:eastAsia="Times New Roman" w:hAnsi="Palatino Linotype" w:cs="Times New Roman"/>
+                <w:sz w:val="24"/>
+                <w:szCs w:val="24"/>
+              </w:rPr>
+            </w:pPr>
+            <w:r>
+              <w:rPr>
+                <w:rFonts w:ascii="Palatino Linotype" w:eastAsia="Times New Roman" w:hAnsi="Palatino Linotype" w:cs="Times New Roman"/>
+                <w:sz w:val="24"/>
+                <w:szCs w:val="24"/>
+              </w:rPr>
+              <w:t>6a, 6b, 6c, 7</w:t>
+            </w:r>
+          </w:p>
+        </w:tc>
+      </w:tr>
+      <w:tr>
+        <w:tc>
+          <w:tcPr>
+            <w:tcW w:w="0" w:type="auto"/>
+            <w:tcBorders>
+              <w:top w:val="single" w:sz="6" w:space="0" w:color="000000"/>
+              <w:left w:val="single" w:sz="6" w:space="0" w:color="000000"/>
+              <w:bottom w:val="single" w:sz="6" w:space="0" w:color="000000"/>
+              <w:right w:val="single" w:sz="6" w:space="0" w:color="000000"/>
+            </w:tcBorders>
+            <w:tcMar>
+              <w:top w:w="105" w:type="dxa"/>
+              <w:left w:w="105" w:type="dxa"/>
+              <w:bottom w:w="105" w:type="dxa"/>
+              <w:right w:w="105" w:type="dxa"/>
+            </w:tcMar>
+            <w:hideMark/>
+          </w:tcPr>
+          <w:p>
+            <w:pPr>
+              <w:spacing w:after="0" w:line="0" w:lineRule="atLeast"/>
+              <w:rPr>
+                <w:rFonts w:ascii="Palatino Linotype" w:eastAsia="Times New Roman" w:hAnsi="Palatino Linotype" w:cs="Times New Roman"/>
+                <w:sz w:val="24"/>
+                <w:szCs w:val="24"/>
+              </w:rPr>
+            </w:pPr>
+            <w:r>
+              <w:rPr>
+                <w:rFonts w:ascii="Palatino Linotype" w:eastAsia="Times New Roman" w:hAnsi="Palatino Linotype" w:cs="Arial"/>
+                <w:color w:val="000000"/>
+              </w:rPr>
+              <w:t>Editing and Configuring the Software Product</w:t>
+            </w:r>
+          </w:p>
+        </w:tc>
+        <w:tc>
+          <w:tcPr>
+            <w:tcW w:w="0" w:type="auto"/>
+            <w:tcBorders>
+              <w:top w:val="single" w:sz="6" w:space="0" w:color="000000"/>
+              <w:left w:val="single" w:sz="6" w:space="0" w:color="000000"/>
+              <w:bottom w:val="single" w:sz="6" w:space="0" w:color="000000"/>
+              <w:right w:val="single" w:sz="6" w:space="0" w:color="000000"/>
+            </w:tcBorders>
+            <w:tcMar>
+              <w:top w:w="105" w:type="dxa"/>
+              <w:left w:w="105" w:type="dxa"/>
+              <w:bottom w:w="105" w:type="dxa"/>
+              <w:right w:w="105" w:type="dxa"/>
+            </w:tcMar>
+          </w:tcPr>
+          <w:p>
+            <w:pPr>
+              <w:spacing w:after="0" w:line="0" w:lineRule="atLeast"/>
+              <w:rPr>
+                <w:rFonts w:ascii="Palatino Linotype" w:eastAsia="Times New Roman" w:hAnsi="Palatino Linotype" w:cs="Times New Roman"/>
+                <w:sz w:val="24"/>
+                <w:szCs w:val="24"/>
+              </w:rPr>
+            </w:pPr>
+            <w:r>
+              <w:rPr>
+                <w:rFonts w:ascii="Palatino Linotype" w:eastAsia="Times New Roman" w:hAnsi="Palatino Linotype" w:cs="Times New Roman"/>
+                <w:sz w:val="24"/>
+                <w:szCs w:val="24"/>
+              </w:rPr>
+              <w:t>2d</w:t>
+            </w:r>
+          </w:p>
+        </w:tc>
+      </w:tr>
+      <w:tr>
+        <w:tc>
+          <w:tcPr>
+            <w:tcW w:w="0" w:type="auto"/>
+            <w:tcBorders>
+              <w:top w:val="single" w:sz="6" w:space="0" w:color="000000"/>
+              <w:left w:val="single" w:sz="6" w:space="0" w:color="000000"/>
+              <w:bottom w:val="single" w:sz="6" w:space="0" w:color="000000"/>
+              <w:right w:val="single" w:sz="6" w:space="0" w:color="000000"/>
+            </w:tcBorders>
+            <w:tcMar>
+              <w:top w:w="105" w:type="dxa"/>
+              <w:left w:w="105" w:type="dxa"/>
+              <w:bottom w:w="105" w:type="dxa"/>
+              <w:right w:w="105" w:type="dxa"/>
+            </w:tcMar>
+          </w:tcPr>
+          <w:p>
+            <w:pPr>
+              <w:spacing w:after="0" w:line="0" w:lineRule="atLeast"/>
+              <w:rPr>
+                <w:rFonts w:ascii="Palatino Linotype" w:eastAsia="Times New Roman" w:hAnsi="Palatino Linotype" w:cs="Arial"/>
+                <w:color w:val="000000"/>
+              </w:rPr>
+            </w:pPr>
+            <w:r>
+              <w:rPr>
+                <w:rFonts w:ascii="Palatino Linotype" w:eastAsia="Times New Roman" w:hAnsi="Palatino Linotype" w:cs="Arial"/>
+                <w:b/>
+                <w:color w:val="000000"/>
+              </w:rPr>
+              <w:t>Specific</w:t>
+            </w:r>
+            <w:r>
+              <w:rPr>
+                <w:rFonts w:ascii="Palatino Linotype" w:eastAsia="Times New Roman" w:hAnsi="Palatino Linotype" w:cs="Arial"/>
+                <w:b/>
+                <w:color w:val="000000"/>
+              </w:rPr>
+              <w:t xml:space="preserve"> Requirements</w:t>
+            </w:r>
+          </w:p>
+        </w:tc>
+        <w:tc>
+          <w:tcPr>
+            <w:tcW w:w="0" w:type="auto"/>
+            <w:tcBorders>
+              <w:top w:val="single" w:sz="6" w:space="0" w:color="000000"/>
+              <w:left w:val="single" w:sz="6" w:space="0" w:color="000000"/>
+              <w:bottom w:val="single" w:sz="6" w:space="0" w:color="000000"/>
+              <w:right w:val="single" w:sz="6" w:space="0" w:color="000000"/>
+            </w:tcBorders>
+            <w:tcMar>
+              <w:top w:w="105" w:type="dxa"/>
+              <w:left w:w="105" w:type="dxa"/>
+              <w:bottom w:w="105" w:type="dxa"/>
+              <w:right w:w="105" w:type="dxa"/>
+            </w:tcMar>
+          </w:tcPr>
+          <w:p>
+            <w:pPr>
+              <w:spacing w:after="0" w:line="0" w:lineRule="atLeast"/>
+              <w:rPr>
+                <w:rFonts w:ascii="Palatino Linotype" w:eastAsia="Times New Roman" w:hAnsi="Palatino Linotype" w:cs="Arial"/>
+                <w:color w:val="000000"/>
+              </w:rPr>
+            </w:pPr>
+          </w:p>
+        </w:tc>
+      </w:tr>
+      <w:tr>
+        <w:tc>
+          <w:tcPr>
+            <w:tcW w:w="0" w:type="auto"/>
+            <w:tcBorders>
+              <w:top w:val="single" w:sz="6" w:space="0" w:color="000000"/>
+              <w:left w:val="single" w:sz="6" w:space="0" w:color="000000"/>
+              <w:bottom w:val="single" w:sz="6" w:space="0" w:color="000000"/>
+              <w:right w:val="single" w:sz="6" w:space="0" w:color="000000"/>
+            </w:tcBorders>
+            <w:tcMar>
+              <w:top w:w="105" w:type="dxa"/>
+              <w:left w:w="105" w:type="dxa"/>
+              <w:bottom w:w="105" w:type="dxa"/>
+              <w:right w:w="105" w:type="dxa"/>
+            </w:tcMar>
+            <w:hideMark/>
+          </w:tcPr>
+          <w:p>
+            <w:pPr>
+              <w:spacing w:after="0" w:line="0" w:lineRule="atLeast"/>
+              <w:rPr>
+                <w:rFonts w:ascii="Palatino Linotype" w:eastAsia="Times New Roman" w:hAnsi="Palatino Linotype" w:cs="Times New Roman"/>
+                <w:sz w:val="24"/>
+                <w:szCs w:val="24"/>
+              </w:rPr>
+            </w:pPr>
+            <w:r>
+              <w:rPr>
+                <w:rFonts w:ascii="Palatino Linotype" w:eastAsia="Times New Roman" w:hAnsi="Palatino Linotype" w:cs="Arial"/>
+                <w:color w:val="000000"/>
+              </w:rPr>
+              <w:t>Swapping between player mode and AI mode</w:t>
+            </w:r>
+          </w:p>
+        </w:tc>
+        <w:tc>
+          <w:tcPr>
+            <w:tcW w:w="0" w:type="auto"/>
+            <w:tcBorders>
+              <w:top w:val="single" w:sz="6" w:space="0" w:color="000000"/>
+              <w:left w:val="single" w:sz="6" w:space="0" w:color="000000"/>
+              <w:bottom w:val="single" w:sz="6" w:space="0" w:color="000000"/>
+              <w:right w:val="single" w:sz="6" w:space="0" w:color="000000"/>
+            </w:tcBorders>
+            <w:tcMar>
+              <w:top w:w="105" w:type="dxa"/>
+              <w:left w:w="105" w:type="dxa"/>
+              <w:bottom w:w="105" w:type="dxa"/>
+              <w:right w:w="105" w:type="dxa"/>
+            </w:tcMar>
+          </w:tcPr>
+          <w:p>
+            <w:pPr>
+              <w:spacing w:after="0" w:line="0" w:lineRule="atLeast"/>
+              <w:rPr>
+                <w:rFonts w:ascii="Palatino Linotype" w:eastAsia="Times New Roman" w:hAnsi="Palatino Linotype" w:cs="Times New Roman"/>
+                <w:sz w:val="24"/>
+                <w:szCs w:val="24"/>
+              </w:rPr>
+            </w:pPr>
+            <w:r>
+              <w:rPr>
+                <w:rFonts w:ascii="Palatino Linotype" w:eastAsia="Times New Roman" w:hAnsi="Palatino Linotype" w:cs="Times New Roman"/>
+                <w:sz w:val="24"/>
+                <w:szCs w:val="24"/>
+              </w:rPr>
+              <w:t>1a</w:t>
+            </w:r>
+          </w:p>
+        </w:tc>
+      </w:tr>
+      <w:tr>
+        <w:tc>
+          <w:tcPr>
+            <w:tcW w:w="0" w:type="auto"/>
+            <w:tcBorders>
+              <w:top w:val="single" w:sz="6" w:space="0" w:color="000000"/>
+              <w:left w:val="single" w:sz="6" w:space="0" w:color="000000"/>
+              <w:bottom w:val="single" w:sz="6" w:space="0" w:color="000000"/>
+              <w:right w:val="single" w:sz="6" w:space="0" w:color="000000"/>
+            </w:tcBorders>
+            <w:tcMar>
+              <w:top w:w="105" w:type="dxa"/>
+              <w:left w:w="105" w:type="dxa"/>
+              <w:bottom w:w="105" w:type="dxa"/>
+              <w:right w:w="105" w:type="dxa"/>
+            </w:tcMar>
+          </w:tcPr>
+          <w:p>
+            <w:pPr>
+              <w:spacing w:after="0" w:line="0" w:lineRule="atLeast"/>
+              <w:rPr>
+                <w:rFonts w:ascii="Palatino Linotype" w:eastAsia="Times New Roman" w:hAnsi="Palatino Linotype" w:cs="Arial"/>
+                <w:color w:val="000000"/>
+              </w:rPr>
+            </w:pPr>
+            <w:r>
+              <w:rPr>
+                <w:rFonts w:ascii="Palatino Linotype" w:eastAsia="Times New Roman" w:hAnsi="Palatino Linotype" w:cs="Arial"/>
+                <w:color w:val="000000"/>
+              </w:rPr>
+              <w:t>Visually appealing menu screen</w:t>
+            </w:r>
+          </w:p>
+        </w:tc>
+        <w:tc>
+          <w:tcPr>
+            <w:tcW w:w="0" w:type="auto"/>
+            <w:tcBorders>
+              <w:top w:val="single" w:sz="6" w:space="0" w:color="000000"/>
+              <w:left w:val="single" w:sz="6" w:space="0" w:color="000000"/>
+              <w:bottom w:val="single" w:sz="6" w:space="0" w:color="000000"/>
+              <w:right w:val="single" w:sz="6" w:space="0" w:color="000000"/>
+            </w:tcBorders>
+            <w:tcMar>
+              <w:top w:w="105" w:type="dxa"/>
+              <w:left w:w="105" w:type="dxa"/>
+              <w:bottom w:w="105" w:type="dxa"/>
+              <w:right w:w="105" w:type="dxa"/>
+            </w:tcMar>
+          </w:tcPr>
+          <w:p>
+            <w:pPr>
+              <w:spacing w:after="0" w:line="0" w:lineRule="atLeast"/>
+              <w:rPr>
+                <w:rFonts w:ascii="Palatino Linotype" w:eastAsia="Times New Roman" w:hAnsi="Palatino Linotype" w:cs="Arial"/>
+                <w:color w:val="000000"/>
+              </w:rPr>
+            </w:pPr>
+            <w:r>
+              <w:rPr>
+                <w:rFonts w:ascii="Palatino Linotype" w:eastAsia="Times New Roman" w:hAnsi="Palatino Linotype" w:cs="Arial"/>
+                <w:color w:val="000000"/>
+              </w:rPr>
+              <w:t>1a</w:t>
+            </w:r>
+          </w:p>
+        </w:tc>
+      </w:tr>
+      <w:tr>
+        <w:tc>
+          <w:tcPr>
+            <w:tcW w:w="0" w:type="auto"/>
+            <w:tcBorders>
+              <w:top w:val="single" w:sz="6" w:space="0" w:color="000000"/>
+              <w:left w:val="single" w:sz="6" w:space="0" w:color="000000"/>
+              <w:bottom w:val="single" w:sz="6" w:space="0" w:color="000000"/>
+              <w:right w:val="single" w:sz="6" w:space="0" w:color="000000"/>
+            </w:tcBorders>
+            <w:tcMar>
+              <w:top w:w="105" w:type="dxa"/>
+              <w:left w:w="105" w:type="dxa"/>
+              <w:bottom w:w="105" w:type="dxa"/>
+              <w:right w:w="105" w:type="dxa"/>
+            </w:tcMar>
+          </w:tcPr>
+          <w:p>
+            <w:pPr>
+              <w:spacing w:after="0" w:line="0" w:lineRule="atLeast"/>
+              <w:rPr>
+                <w:rFonts w:ascii="Palatino Linotype" w:eastAsia="Times New Roman" w:hAnsi="Palatino Linotype" w:cs="Arial"/>
+                <w:color w:val="000000"/>
+              </w:rPr>
+            </w:pPr>
+            <w:r>
+              <w:rPr>
+                <w:rFonts w:ascii="Palatino Linotype" w:eastAsia="Times New Roman" w:hAnsi="Palatino Linotype" w:cs="Arial"/>
+                <w:color w:val="000000"/>
+              </w:rPr>
+              <w:t>Game board with updating graphics</w:t>
+            </w:r>
+          </w:p>
+        </w:tc>
+        <w:tc>
+          <w:tcPr>
+            <w:tcW w:w="0" w:type="auto"/>
+            <w:tcBorders>
+              <w:top w:val="single" w:sz="6" w:space="0" w:color="000000"/>
+              <w:left w:val="single" w:sz="6" w:space="0" w:color="000000"/>
+              <w:bottom w:val="single" w:sz="6" w:space="0" w:color="000000"/>
+              <w:right w:val="single" w:sz="6" w:space="0" w:color="000000"/>
+            </w:tcBorders>
+            <w:tcMar>
+              <w:top w:w="105" w:type="dxa"/>
+              <w:left w:w="105" w:type="dxa"/>
+              <w:bottom w:w="105" w:type="dxa"/>
+              <w:right w:w="105" w:type="dxa"/>
+            </w:tcMar>
+          </w:tcPr>
+          <w:p>
+            <w:pPr>
+              <w:spacing w:after="0" w:line="0" w:lineRule="atLeast"/>
+              <w:rPr>
+                <w:rFonts w:ascii="Palatino Linotype" w:eastAsia="Times New Roman" w:hAnsi="Palatino Linotype" w:cs="Arial"/>
+                <w:color w:val="000000"/>
+              </w:rPr>
+            </w:pPr>
+            <w:r>
+              <w:rPr>
+                <w:rFonts w:ascii="Palatino Linotype" w:eastAsia="Times New Roman" w:hAnsi="Palatino Linotype" w:cs="Arial"/>
+                <w:color w:val="000000"/>
+              </w:rPr>
+              <w:t>3a, 3b</w:t>
+            </w:r>
+          </w:p>
+        </w:tc>
+      </w:tr>
+      <w:tr>
+        <w:tc>
+          <w:tcPr>
+            <w:tcW w:w="0" w:type="auto"/>
+            <w:tcBorders>
+              <w:top w:val="single" w:sz="6" w:space="0" w:color="000000"/>
+              <w:left w:val="single" w:sz="6" w:space="0" w:color="000000"/>
+              <w:bottom w:val="single" w:sz="6" w:space="0" w:color="000000"/>
+              <w:right w:val="single" w:sz="6" w:space="0" w:color="000000"/>
+            </w:tcBorders>
+            <w:tcMar>
+              <w:top w:w="105" w:type="dxa"/>
+              <w:left w:w="105" w:type="dxa"/>
+              <w:bottom w:w="105" w:type="dxa"/>
+              <w:right w:w="105" w:type="dxa"/>
+            </w:tcMar>
+          </w:tcPr>
+          <w:p>
+            <w:pPr>
+              <w:spacing w:after="0" w:line="0" w:lineRule="atLeast"/>
+              <w:rPr>
+                <w:rFonts w:ascii="Palatino Linotype" w:eastAsia="Times New Roman" w:hAnsi="Palatino Linotype" w:cs="Arial"/>
+                <w:color w:val="000000"/>
+              </w:rPr>
+            </w:pPr>
+            <w:r>
+              <w:rPr>
+                <w:rFonts w:ascii="Palatino Linotype" w:eastAsia="Times New Roman" w:hAnsi="Palatino Linotype" w:cs="Arial"/>
+                <w:color w:val="000000"/>
+              </w:rPr>
+              <w:t>User Profiles</w:t>
+            </w:r>
+          </w:p>
+        </w:tc>
+        <w:tc>
+          <w:tcPr>
+            <w:tcW w:w="0" w:type="auto"/>
+            <w:tcBorders>
+              <w:top w:val="single" w:sz="6" w:space="0" w:color="000000"/>
+              <w:left w:val="single" w:sz="6" w:space="0" w:color="000000"/>
+              <w:bottom w:val="single" w:sz="6" w:space="0" w:color="000000"/>
+              <w:right w:val="single" w:sz="6" w:space="0" w:color="000000"/>
+            </w:tcBorders>
+            <w:tcMar>
+              <w:top w:w="105" w:type="dxa"/>
+              <w:left w:w="105" w:type="dxa"/>
+              <w:bottom w:w="105" w:type="dxa"/>
+              <w:right w:w="105" w:type="dxa"/>
+            </w:tcMar>
+          </w:tcPr>
+          <w:p>
+            <w:pPr>
+              <w:spacing w:after="0" w:line="0" w:lineRule="atLeast"/>
+              <w:rPr>
+                <w:rFonts w:ascii="Palatino Linotype" w:eastAsia="Times New Roman" w:hAnsi="Palatino Linotype" w:cs="Arial"/>
+                <w:color w:val="000000"/>
+              </w:rPr>
+            </w:pPr>
+            <w:r>
+              <w:rPr>
+                <w:rFonts w:ascii="Palatino Linotype" w:eastAsia="Times New Roman" w:hAnsi="Palatino Linotype" w:cs="Times New Roman"/>
+                <w:sz w:val="24"/>
+                <w:szCs w:val="24"/>
+              </w:rPr>
+              <w:t>6a, 6b, 6c</w:t>
+            </w:r>
+          </w:p>
+        </w:tc>
+      </w:tr>
+    </w:tbl>
     <w:p>
       <w:pPr>
         <w:rPr>
           <w:rFonts w:ascii="Palatino Linotype" w:hAnsi="Palatino Linotype"/>
         </w:rPr>
       </w:pPr>
-      <w:r>
-        <w:rPr>
-          <w:rFonts w:ascii="Palatino Linotype" w:hAnsi="Palatino Linotype"/>
-        </w:rPr>
-        <w:tab/>
-      </w:r>
-      <w:bookmarkStart w:id="32" w:name="_GoBack"/>
-      <w:bookmarkEnd w:id="32"/>
     </w:p>
     <w:p>
       <w:pPr>
@@ -8108,7 +8934,15 @@
           <w:rFonts w:ascii="Palatino Linotype" w:hAnsi="Palatino Linotype" w:cs="Arial"/>
           <w:color w:val="000000"/>
         </w:rPr>
-        <w:t xml:space="preserve">It was fun getting to talk with each other during team meetings and difficult working together </w:t>
+        <w:t xml:space="preserve">It was fun getting to talk with each other during team meetings and difficult </w:t>
+      </w:r>
+      <w:r>
+        <w:rPr>
+          <w:rFonts w:ascii="Palatino Linotype" w:hAnsi="Palatino Linotype" w:cs="Arial"/>
+          <w:color w:val="000000"/>
+        </w:rPr>
+        <w:lastRenderedPageBreak/>
+        <w:t xml:space="preserve">working together </w:t>
       </w:r>
       <w:r>
         <w:rPr>
@@ -9321,7 +10155,7 @@
                               <w:color w:val="FFFFFF" w:themeColor="background1"/>
                               <w14:numForm w14:val="lining"/>
                             </w:rPr>
-                            <w:t>14</w:t>
+                            <w:t>15</w:t>
                           </w:r>
                           <w:r>
                             <w:rPr>
@@ -9386,7 +10220,7 @@
                         <w:color w:val="FFFFFF" w:themeColor="background1"/>
                         <w14:numForm w14:val="lining"/>
                       </w:rPr>
-                      <w:t>14</w:t>
+                      <w:t>15</w:t>
                     </w:r>
                     <w:r>
                       <w:rPr>
@@ -17808,110 +18642,110 @@
     </dgm:pt>
   </dgm:ptLst>
   <dgm:cxnLst>
-    <dgm:cxn modelId="{C9ED969B-0DD6-41E4-ACCF-BF0FA5B422F4}" type="presOf" srcId="{AA050582-06AE-4C61-AF0F-A8B1C7F664B2}" destId="{CFF7E6BF-FDAE-40DB-AEB7-D22B8DEC3B6C}" srcOrd="1" destOrd="0" presId="urn:microsoft.com/office/officeart/2005/8/layout/vList4"/>
-    <dgm:cxn modelId="{F5EE0ABB-11C2-49F2-BEDE-D7DE48C58A23}" type="presOf" srcId="{3DC87051-EE73-4836-BCE7-690550FBC236}" destId="{A847E42C-2ABD-475F-B14B-C66816226DF0}" srcOrd="1" destOrd="0" presId="urn:microsoft.com/office/officeart/2005/8/layout/vList4"/>
+    <dgm:cxn modelId="{01476FE8-5F05-45BC-96AC-29C40194CB7D}" type="presOf" srcId="{F23CA831-5581-4271-94BD-40A8F16331BC}" destId="{1834A31F-58A1-419F-AE81-25549072F594}" srcOrd="1" destOrd="0" presId="urn:microsoft.com/office/officeart/2005/8/layout/vList4"/>
+    <dgm:cxn modelId="{8574B149-A45A-41A1-8793-EFFB505A7C2B}" type="presOf" srcId="{9D687254-81E0-4497-B9E8-A37270987ECC}" destId="{CE779541-4AAC-4E49-8BB4-09CA955373D2}" srcOrd="1" destOrd="0" presId="urn:microsoft.com/office/officeart/2005/8/layout/vList4"/>
     <dgm:cxn modelId="{FCCBE146-2F09-4A8C-BC76-B00E9DE8E37A}" srcId="{C373A32C-E292-4EF1-A5F9-7C09F5D4E4E4}" destId="{AA050582-06AE-4C61-AF0F-A8B1C7F664B2}" srcOrd="6" destOrd="0" parTransId="{985D551B-0570-4837-A0C6-3AC571BF63AF}" sibTransId="{EE9F703A-42CB-41E8-9EF6-A0CB0EB24431}"/>
+    <dgm:cxn modelId="{33250CC7-A757-4418-976B-85873ED106A0}" type="presOf" srcId="{AA050582-06AE-4C61-AF0F-A8B1C7F664B2}" destId="{1A50E860-3145-4A35-846E-E36B2BFAE77A}" srcOrd="0" destOrd="0" presId="urn:microsoft.com/office/officeart/2005/8/layout/vList4"/>
+    <dgm:cxn modelId="{2CFD34D1-89C7-4710-A08A-EC910027FC3B}" type="presOf" srcId="{3DC87051-EE73-4836-BCE7-690550FBC236}" destId="{A847E42C-2ABD-475F-B14B-C66816226DF0}" srcOrd="1" destOrd="0" presId="urn:microsoft.com/office/officeart/2005/8/layout/vList4"/>
+    <dgm:cxn modelId="{FBD24B0C-5899-4C73-8440-B284403A0A8B}" type="presOf" srcId="{D32EBD74-403E-4C1C-ADA2-875F3C5490F7}" destId="{DE139E4D-B6E1-4940-A342-0290D2BD2F80}" srcOrd="1" destOrd="0" presId="urn:microsoft.com/office/officeart/2005/8/layout/vList4"/>
     <dgm:cxn modelId="{FB964DE3-7DCA-4CD3-A04E-9FBC3D56AAFE}" srcId="{C373A32C-E292-4EF1-A5F9-7C09F5D4E4E4}" destId="{F4569DF3-3D21-4A91-A561-949189D7A876}" srcOrd="1" destOrd="0" parTransId="{3100457F-521E-4737-A02B-A7038BEE0758}" sibTransId="{FB93ABC8-69A7-46C1-8F12-044F2F57B557}"/>
-    <dgm:cxn modelId="{BEB26FD1-0149-4D4B-B280-75811E9630DF}" type="presOf" srcId="{70664513-A161-420F-9D20-8A09B1EAD95D}" destId="{2E7BEBBF-9D80-4868-B4CF-1B57E9AE8EE4}" srcOrd="0" destOrd="0" presId="urn:microsoft.com/office/officeart/2005/8/layout/vList4"/>
-    <dgm:cxn modelId="{0E4125AA-E928-453F-9DE6-3268AA64085F}" type="presOf" srcId="{EFDC0477-99D7-4001-B70A-B5B62095D160}" destId="{FCB2B141-F160-4D11-82D7-7F6749D71343}" srcOrd="0" destOrd="0" presId="urn:microsoft.com/office/officeart/2005/8/layout/vList4"/>
-    <dgm:cxn modelId="{3D59DB92-EDD0-45B7-8C69-469D5F0E6A38}" type="presOf" srcId="{F23CA831-5581-4271-94BD-40A8F16331BC}" destId="{9DCFD158-1364-4333-9B62-3FD0C4B87D4E}" srcOrd="0" destOrd="0" presId="urn:microsoft.com/office/officeart/2005/8/layout/vList4"/>
-    <dgm:cxn modelId="{86C45BA7-9657-475E-BFF8-379C53CE0DED}" type="presOf" srcId="{D32EBD74-403E-4C1C-ADA2-875F3C5490F7}" destId="{C5738CE2-A3E0-467F-AA39-13BAF241B71A}" srcOrd="0" destOrd="0" presId="urn:microsoft.com/office/officeart/2005/8/layout/vList4"/>
-    <dgm:cxn modelId="{86C05D78-D565-459A-AEEE-06295F3997AD}" type="presOf" srcId="{9D687254-81E0-4497-B9E8-A37270987ECC}" destId="{D941366E-573E-4256-9401-1E284F53D32F}" srcOrd="0" destOrd="0" presId="urn:microsoft.com/office/officeart/2005/8/layout/vList4"/>
-    <dgm:cxn modelId="{C38A5786-458C-471E-A272-FAD65FDE3046}" type="presOf" srcId="{7B89A791-75B5-4748-8857-2D518F7033E4}" destId="{66A887C3-7165-4FD1-942D-04E3DE6678D4}" srcOrd="0" destOrd="0" presId="urn:microsoft.com/office/officeart/2005/8/layout/vList4"/>
+    <dgm:cxn modelId="{A7DACD53-B04A-4A31-BB5F-FED07909A40E}" type="presOf" srcId="{086FCE5B-6C9E-4279-843F-5EC6F287453A}" destId="{D8CC193A-AF1A-4F79-AE5F-AD82218C8DD1}" srcOrd="1" destOrd="0" presId="urn:microsoft.com/office/officeart/2005/8/layout/vList4"/>
+    <dgm:cxn modelId="{52C53738-C5A2-4155-8F5D-3E03A69B119B}" type="presOf" srcId="{086FCE5B-6C9E-4279-843F-5EC6F287453A}" destId="{EF715D7E-ECC4-467B-9268-2315C5F6BADC}" srcOrd="0" destOrd="0" presId="urn:microsoft.com/office/officeart/2005/8/layout/vList4"/>
+    <dgm:cxn modelId="{30E78049-915F-4637-BC50-178068E8C37D}" type="presOf" srcId="{BEAE712E-2315-4D97-B7B8-45DA3C485A29}" destId="{E0A71DDE-57FF-4A5C-AF6F-B030F378E525}" srcOrd="1" destOrd="0" presId="urn:microsoft.com/office/officeart/2005/8/layout/vList4"/>
+    <dgm:cxn modelId="{96A3A614-8D12-4BCE-A1C6-6DF2326EC401}" type="presOf" srcId="{70664513-A161-420F-9D20-8A09B1EAD95D}" destId="{5CBF749E-E83E-4A76-BD98-B624CDEA13EF}" srcOrd="1" destOrd="0" presId="urn:microsoft.com/office/officeart/2005/8/layout/vList4"/>
+    <dgm:cxn modelId="{F614D02F-4C75-4FEB-B305-8DAA614ECC14}" type="presOf" srcId="{3DC87051-EE73-4836-BCE7-690550FBC236}" destId="{549AAE6D-EACC-4606-8C69-A674CAF4F582}" srcOrd="0" destOrd="0" presId="urn:microsoft.com/office/officeart/2005/8/layout/vList4"/>
+    <dgm:cxn modelId="{7AD88111-A905-4A5B-A4B8-1FC9B442C4BC}" type="presOf" srcId="{70664513-A161-420F-9D20-8A09B1EAD95D}" destId="{2E7BEBBF-9D80-4868-B4CF-1B57E9AE8EE4}" srcOrd="0" destOrd="0" presId="urn:microsoft.com/office/officeart/2005/8/layout/vList4"/>
     <dgm:cxn modelId="{BB58CE8E-17CC-45AD-ADCB-C9645CCC7102}" srcId="{C373A32C-E292-4EF1-A5F9-7C09F5D4E4E4}" destId="{3DC87051-EE73-4836-BCE7-690550FBC236}" srcOrd="4" destOrd="0" parTransId="{13BF1172-EF34-4C7B-A113-81D1016FD601}" sibTransId="{A23FF1DE-7D60-4C88-92D3-D82F246F7BA4}"/>
+    <dgm:cxn modelId="{9292E6E6-D223-47EC-AC4C-8E0CAAE98415}" type="presOf" srcId="{FFFAAEDD-108D-42DF-89E7-E6B9AB40A57A}" destId="{207521CC-8342-4FC3-BF1A-48D52A35DDE6}" srcOrd="0" destOrd="0" presId="urn:microsoft.com/office/officeart/2005/8/layout/vList4"/>
+    <dgm:cxn modelId="{0A26F695-47AE-4252-B6EA-867D2063B4E0}" type="presOf" srcId="{EFDC0477-99D7-4001-B70A-B5B62095D160}" destId="{FCB2B141-F160-4D11-82D7-7F6749D71343}" srcOrd="0" destOrd="0" presId="urn:microsoft.com/office/officeart/2005/8/layout/vList4"/>
     <dgm:cxn modelId="{5B202447-4685-4876-A306-35D5B217AAEF}" srcId="{C373A32C-E292-4EF1-A5F9-7C09F5D4E4E4}" destId="{9D687254-81E0-4497-B9E8-A37270987ECC}" srcOrd="2" destOrd="0" parTransId="{C7045F67-0916-4DD4-8757-52E238511C9E}" sibTransId="{270EBEBA-14BC-4908-AAA7-1B451781F11E}"/>
-    <dgm:cxn modelId="{69836092-21A3-4EC1-BF7E-73EE6B1011D8}" type="presOf" srcId="{F4569DF3-3D21-4A91-A561-949189D7A876}" destId="{FB93A07F-2338-412B-94A7-4B0B74E8F636}" srcOrd="0" destOrd="0" presId="urn:microsoft.com/office/officeart/2005/8/layout/vList4"/>
-    <dgm:cxn modelId="{C8B9B2AA-A859-405C-A12D-2698191E109E}" type="presOf" srcId="{BEAE712E-2315-4D97-B7B8-45DA3C485A29}" destId="{E0A71DDE-57FF-4A5C-AF6F-B030F378E525}" srcOrd="1" destOrd="0" presId="urn:microsoft.com/office/officeart/2005/8/layout/vList4"/>
     <dgm:cxn modelId="{008A47C4-347F-4CF1-9044-08A0BAD8CAE7}" srcId="{C373A32C-E292-4EF1-A5F9-7C09F5D4E4E4}" destId="{7B89A791-75B5-4748-8857-2D518F7033E4}" srcOrd="3" destOrd="0" parTransId="{73B53EE2-1100-4613-81B7-2B9E06194141}" sibTransId="{24BBC85B-7F22-4368-91C6-4F6365A6C822}"/>
-    <dgm:cxn modelId="{62E5F3B7-7DF9-4BDE-B43B-750394071F3E}" type="presOf" srcId="{02580027-7450-41A5-BE59-0708701A05B2}" destId="{77669D32-C8B7-4FE0-824F-A32A1DEC8EF2}" srcOrd="0" destOrd="0" presId="urn:microsoft.com/office/officeart/2005/8/layout/vList4"/>
-    <dgm:cxn modelId="{54DAE42E-A260-4863-969A-E6B781632A4D}" type="presOf" srcId="{F23CA831-5581-4271-94BD-40A8F16331BC}" destId="{1834A31F-58A1-419F-AE81-25549072F594}" srcOrd="1" destOrd="0" presId="urn:microsoft.com/office/officeart/2005/8/layout/vList4"/>
-    <dgm:cxn modelId="{5AA2DC2B-C4B9-4B0A-AABE-3761AC4102D5}" type="presOf" srcId="{EFDC0477-99D7-4001-B70A-B5B62095D160}" destId="{98D48EB8-9C78-4AD4-8DA7-EBF0A84EE338}" srcOrd="1" destOrd="0" presId="urn:microsoft.com/office/officeart/2005/8/layout/vList4"/>
-    <dgm:cxn modelId="{B7E6C5A2-45D7-4D98-96B0-06EBF8ED6C9B}" type="presOf" srcId="{70664513-A161-420F-9D20-8A09B1EAD95D}" destId="{5CBF749E-E83E-4A76-BD98-B624CDEA13EF}" srcOrd="1" destOrd="0" presId="urn:microsoft.com/office/officeart/2005/8/layout/vList4"/>
+    <dgm:cxn modelId="{4CF6DFE1-34E4-4D0F-A0F0-D49E8CC6623E}" type="presOf" srcId="{F23CA831-5581-4271-94BD-40A8F16331BC}" destId="{9DCFD158-1364-4333-9B62-3FD0C4B87D4E}" srcOrd="0" destOrd="0" presId="urn:microsoft.com/office/officeart/2005/8/layout/vList4"/>
+    <dgm:cxn modelId="{03907898-EBA9-4FC3-A172-7CC7C470091B}" type="presOf" srcId="{F4569DF3-3D21-4A91-A561-949189D7A876}" destId="{CF149E68-E824-4E5D-B7C8-C2F7AB28657A}" srcOrd="1" destOrd="0" presId="urn:microsoft.com/office/officeart/2005/8/layout/vList4"/>
+    <dgm:cxn modelId="{A6C480A3-FDCF-4A29-B196-0BB6B85881EF}" type="presOf" srcId="{D32EBD74-403E-4C1C-ADA2-875F3C5490F7}" destId="{C5738CE2-A3E0-467F-AA39-13BAF241B71A}" srcOrd="0" destOrd="0" presId="urn:microsoft.com/office/officeart/2005/8/layout/vList4"/>
+    <dgm:cxn modelId="{567A3A01-E915-4A6C-91F2-D47607AFE5A8}" type="presOf" srcId="{AA050582-06AE-4C61-AF0F-A8B1C7F664B2}" destId="{CFF7E6BF-FDAE-40DB-AEB7-D22B8DEC3B6C}" srcOrd="1" destOrd="0" presId="urn:microsoft.com/office/officeart/2005/8/layout/vList4"/>
+    <dgm:cxn modelId="{3C5901BF-FC5E-4CE3-A9E3-CF6B16E97531}" type="presOf" srcId="{02580027-7450-41A5-BE59-0708701A05B2}" destId="{7F7CBF34-9481-4523-B5E1-C812A45C1A45}" srcOrd="1" destOrd="0" presId="urn:microsoft.com/office/officeart/2005/8/layout/vList4"/>
     <dgm:cxn modelId="{BAEEC4E2-320D-41FB-9307-48B7E1DA3976}" srcId="{C373A32C-E292-4EF1-A5F9-7C09F5D4E4E4}" destId="{FFFAAEDD-108D-42DF-89E7-E6B9AB40A57A}" srcOrd="12" destOrd="0" parTransId="{AE440739-0CED-4309-8E36-9F60589E7E17}" sibTransId="{0921EECD-30F0-4C1D-AFEA-AEDC31445EE4}"/>
     <dgm:cxn modelId="{8B505061-2680-4481-B883-3513BC2EB048}" srcId="{C373A32C-E292-4EF1-A5F9-7C09F5D4E4E4}" destId="{086FCE5B-6C9E-4279-843F-5EC6F287453A}" srcOrd="9" destOrd="0" parTransId="{3CF4691F-3C3C-4E54-A9CC-D459F398891A}" sibTransId="{04A34F33-EE65-4E8C-9499-DA2CE1AA4237}"/>
-    <dgm:cxn modelId="{8465E12E-86DA-4150-A0A0-4790A60CE87D}" type="presOf" srcId="{BEAE712E-2315-4D97-B7B8-45DA3C485A29}" destId="{9A4E2787-1E8A-4EFE-9083-2D7BE9030B10}" srcOrd="0" destOrd="0" presId="urn:microsoft.com/office/officeart/2005/8/layout/vList4"/>
-    <dgm:cxn modelId="{06BB41FF-774C-498C-84C8-DA4E66464415}" type="presOf" srcId="{D32EBD74-403E-4C1C-ADA2-875F3C5490F7}" destId="{DE139E4D-B6E1-4940-A342-0290D2BD2F80}" srcOrd="1" destOrd="0" presId="urn:microsoft.com/office/officeart/2005/8/layout/vList4"/>
-    <dgm:cxn modelId="{E69DE2F7-A38E-4BEF-857C-4699811A8A79}" type="presOf" srcId="{C373A32C-E292-4EF1-A5F9-7C09F5D4E4E4}" destId="{4E8CE11C-93C3-43A3-AAF5-F236FF21C5E5}" srcOrd="0" destOrd="0" presId="urn:microsoft.com/office/officeart/2005/8/layout/vList4"/>
-    <dgm:cxn modelId="{3728E54B-EB4B-44E3-AE1D-3F26FCD5A0E4}" type="presOf" srcId="{086FCE5B-6C9E-4279-843F-5EC6F287453A}" destId="{EF715D7E-ECC4-467B-9268-2315C5F6BADC}" srcOrd="0" destOrd="0" presId="urn:microsoft.com/office/officeart/2005/8/layout/vList4"/>
+    <dgm:cxn modelId="{3DAE9B6E-CB5F-4894-B465-81BF34CF4181}" type="presOf" srcId="{BEAE712E-2315-4D97-B7B8-45DA3C485A29}" destId="{9A4E2787-1E8A-4EFE-9083-2D7BE9030B10}" srcOrd="0" destOrd="0" presId="urn:microsoft.com/office/officeart/2005/8/layout/vList4"/>
+    <dgm:cxn modelId="{856AC6F2-5AE2-4D94-B7B6-249C0722A0AE}" type="presOf" srcId="{7B89A791-75B5-4748-8857-2D518F7033E4}" destId="{D2E7F6ED-80BC-40EA-ADC6-DCA8D093F729}" srcOrd="1" destOrd="0" presId="urn:microsoft.com/office/officeart/2005/8/layout/vList4"/>
+    <dgm:cxn modelId="{7852D4C3-1AB0-4972-BB72-27FD9BFE1A3F}" type="presOf" srcId="{FFFAAEDD-108D-42DF-89E7-E6B9AB40A57A}" destId="{FD5F1E09-F3A4-4EA2-B382-D172903C3F5B}" srcOrd="1" destOrd="0" presId="urn:microsoft.com/office/officeart/2005/8/layout/vList4"/>
+    <dgm:cxn modelId="{693AFA0A-AD81-4CE8-973A-A9154B525161}" type="presOf" srcId="{EFDC0477-99D7-4001-B70A-B5B62095D160}" destId="{98D48EB8-9C78-4AD4-8DA7-EBF0A84EE338}" srcOrd="1" destOrd="0" presId="urn:microsoft.com/office/officeart/2005/8/layout/vList4"/>
+    <dgm:cxn modelId="{F8503EFD-7177-4ABD-ACC2-078DD9F412F5}" type="presOf" srcId="{02580027-7450-41A5-BE59-0708701A05B2}" destId="{77669D32-C8B7-4FE0-824F-A32A1DEC8EF2}" srcOrd="0" destOrd="0" presId="urn:microsoft.com/office/officeart/2005/8/layout/vList4"/>
+    <dgm:cxn modelId="{3E6E9381-43CB-4111-9BBD-626C358834C4}" type="presOf" srcId="{C373A32C-E292-4EF1-A5F9-7C09F5D4E4E4}" destId="{4E8CE11C-93C3-43A3-AAF5-F236FF21C5E5}" srcOrd="0" destOrd="0" presId="urn:microsoft.com/office/officeart/2005/8/layout/vList4"/>
     <dgm:cxn modelId="{718B81A1-839E-4574-957C-CBE9FC66065C}" srcId="{C373A32C-E292-4EF1-A5F9-7C09F5D4E4E4}" destId="{BEAE712E-2315-4D97-B7B8-45DA3C485A29}" srcOrd="10" destOrd="0" parTransId="{FF3E3541-7C3C-4AD4-B0E2-5962ED4CCA3A}" sibTransId="{36550B71-B013-42D7-96B0-907E11E3AE51}"/>
     <dgm:cxn modelId="{AE83FC7C-1861-42E6-8EED-C47D0BCD0815}" srcId="{C373A32C-E292-4EF1-A5F9-7C09F5D4E4E4}" destId="{EFDC0477-99D7-4001-B70A-B5B62095D160}" srcOrd="7" destOrd="0" parTransId="{31C9B50C-7A9A-4879-8404-091C8B39BF87}" sibTransId="{91110505-4122-43CF-B152-B7C356D2E9F9}"/>
     <dgm:cxn modelId="{A593061E-83FF-4FE1-8B4F-CACFFE7D8571}" srcId="{C373A32C-E292-4EF1-A5F9-7C09F5D4E4E4}" destId="{D32EBD74-403E-4C1C-ADA2-875F3C5490F7}" srcOrd="11" destOrd="0" parTransId="{F188680A-9944-488B-AB61-016BBB4158CC}" sibTransId="{7737C0D1-9992-48D4-A19C-39D6E2058B48}"/>
-    <dgm:cxn modelId="{AEF50184-24BE-4CB8-8FBE-2A40B67D296A}" type="presOf" srcId="{3DC87051-EE73-4836-BCE7-690550FBC236}" destId="{549AAE6D-EACC-4606-8C69-A674CAF4F582}" srcOrd="0" destOrd="0" presId="urn:microsoft.com/office/officeart/2005/8/layout/vList4"/>
     <dgm:cxn modelId="{7239CFEE-0B41-472E-B35B-F4546C16477A}" srcId="{C373A32C-E292-4EF1-A5F9-7C09F5D4E4E4}" destId="{02580027-7450-41A5-BE59-0708701A05B2}" srcOrd="0" destOrd="0" parTransId="{7DDBAC1B-B05A-4920-B74E-806D1BE84A54}" sibTransId="{2CE69DDE-78AB-481D-924F-8A008EEA766A}"/>
-    <dgm:cxn modelId="{27AF6C1A-5DDC-4125-94F5-1EB450161B0D}" type="presOf" srcId="{FFFAAEDD-108D-42DF-89E7-E6B9AB40A57A}" destId="{207521CC-8342-4FC3-BF1A-48D52A35DDE6}" srcOrd="0" destOrd="0" presId="urn:microsoft.com/office/officeart/2005/8/layout/vList4"/>
-    <dgm:cxn modelId="{4A803794-C323-4D9C-A6E7-2FCAFDCD7358}" type="presOf" srcId="{AA050582-06AE-4C61-AF0F-A8B1C7F664B2}" destId="{1A50E860-3145-4A35-846E-E36B2BFAE77A}" srcOrd="0" destOrd="0" presId="urn:microsoft.com/office/officeart/2005/8/layout/vList4"/>
-    <dgm:cxn modelId="{71E4778C-F7F6-482D-9E1F-F9A83E347D91}" type="presOf" srcId="{086FCE5B-6C9E-4279-843F-5EC6F287453A}" destId="{D8CC193A-AF1A-4F79-AE5F-AD82218C8DD1}" srcOrd="1" destOrd="0" presId="urn:microsoft.com/office/officeart/2005/8/layout/vList4"/>
-    <dgm:cxn modelId="{44DD0749-981B-4BD9-9A23-6C7800E89DC7}" type="presOf" srcId="{7B89A791-75B5-4748-8857-2D518F7033E4}" destId="{D2E7F6ED-80BC-40EA-ADC6-DCA8D093F729}" srcOrd="1" destOrd="0" presId="urn:microsoft.com/office/officeart/2005/8/layout/vList4"/>
-    <dgm:cxn modelId="{06104EA0-2A03-4316-AD60-6A0CA4E4F612}" type="presOf" srcId="{9D687254-81E0-4497-B9E8-A37270987ECC}" destId="{CE779541-4AAC-4E49-8BB4-09CA955373D2}" srcOrd="1" destOrd="0" presId="urn:microsoft.com/office/officeart/2005/8/layout/vList4"/>
-    <dgm:cxn modelId="{272DC214-318B-4A91-8E57-197FF80414A3}" type="presOf" srcId="{02580027-7450-41A5-BE59-0708701A05B2}" destId="{7F7CBF34-9481-4523-B5E1-C812A45C1A45}" srcOrd="1" destOrd="0" presId="urn:microsoft.com/office/officeart/2005/8/layout/vList4"/>
-    <dgm:cxn modelId="{6439BCC8-361E-438A-9F70-0D42BC2DA771}" type="presOf" srcId="{F4569DF3-3D21-4A91-A561-949189D7A876}" destId="{CF149E68-E824-4E5D-B7C8-C2F7AB28657A}" srcOrd="1" destOrd="0" presId="urn:microsoft.com/office/officeart/2005/8/layout/vList4"/>
-    <dgm:cxn modelId="{ED43721F-95B1-4D28-A506-DA3AE9F0B6F1}" type="presOf" srcId="{FFFAAEDD-108D-42DF-89E7-E6B9AB40A57A}" destId="{FD5F1E09-F3A4-4EA2-B382-D172903C3F5B}" srcOrd="1" destOrd="0" presId="urn:microsoft.com/office/officeart/2005/8/layout/vList4"/>
+    <dgm:cxn modelId="{1618F429-C742-46FE-8436-0DB72973C365}" type="presOf" srcId="{7B89A791-75B5-4748-8857-2D518F7033E4}" destId="{66A887C3-7165-4FD1-942D-04E3DE6678D4}" srcOrd="0" destOrd="0" presId="urn:microsoft.com/office/officeart/2005/8/layout/vList4"/>
+    <dgm:cxn modelId="{488CDEED-38EE-475C-BD81-2104E0F0C4DC}" type="presOf" srcId="{F4569DF3-3D21-4A91-A561-949189D7A876}" destId="{FB93A07F-2338-412B-94A7-4B0B74E8F636}" srcOrd="0" destOrd="0" presId="urn:microsoft.com/office/officeart/2005/8/layout/vList4"/>
+    <dgm:cxn modelId="{46C73F19-FA61-450F-8482-028F8A2E12EE}" type="presOf" srcId="{9D687254-81E0-4497-B9E8-A37270987ECC}" destId="{D941366E-573E-4256-9401-1E284F53D32F}" srcOrd="0" destOrd="0" presId="urn:microsoft.com/office/officeart/2005/8/layout/vList4"/>
     <dgm:cxn modelId="{B315B587-12C1-40DD-B543-FAB49FAAA8FF}" srcId="{C373A32C-E292-4EF1-A5F9-7C09F5D4E4E4}" destId="{F23CA831-5581-4271-94BD-40A8F16331BC}" srcOrd="8" destOrd="0" parTransId="{F3A4D0B5-6357-4D59-A867-DA87507846AA}" sibTransId="{DECC6387-34EC-479C-BE35-43AA12BD8E09}"/>
     <dgm:cxn modelId="{C12987AF-5742-4403-895F-241156404C1C}" srcId="{C373A32C-E292-4EF1-A5F9-7C09F5D4E4E4}" destId="{70664513-A161-420F-9D20-8A09B1EAD95D}" srcOrd="5" destOrd="0" parTransId="{B7DFFDF5-4392-476C-8843-C7498711F58C}" sibTransId="{FD2CD303-CB58-4746-8011-B5FD829291F4}"/>
-    <dgm:cxn modelId="{59312038-E5AC-49FF-93F4-10A4EF036C94}" type="presParOf" srcId="{4E8CE11C-93C3-43A3-AAF5-F236FF21C5E5}" destId="{9DC3D289-BB52-4F90-B7DE-9F45639563C8}" srcOrd="0" destOrd="0" presId="urn:microsoft.com/office/officeart/2005/8/layout/vList4"/>
-    <dgm:cxn modelId="{A9B71C7D-7DF3-4A53-B275-07E178163771}" type="presParOf" srcId="{9DC3D289-BB52-4F90-B7DE-9F45639563C8}" destId="{77669D32-C8B7-4FE0-824F-A32A1DEC8EF2}" srcOrd="0" destOrd="0" presId="urn:microsoft.com/office/officeart/2005/8/layout/vList4"/>
-    <dgm:cxn modelId="{1426922B-5585-415E-B412-E12811C61135}" type="presParOf" srcId="{9DC3D289-BB52-4F90-B7DE-9F45639563C8}" destId="{F4FDE5C0-713D-4D5D-A521-B5AAE519BE12}" srcOrd="1" destOrd="0" presId="urn:microsoft.com/office/officeart/2005/8/layout/vList4"/>
-    <dgm:cxn modelId="{732F4F60-9BE8-486D-8F87-306EA4B06DA4}" type="presParOf" srcId="{9DC3D289-BB52-4F90-B7DE-9F45639563C8}" destId="{7F7CBF34-9481-4523-B5E1-C812A45C1A45}" srcOrd="2" destOrd="0" presId="urn:microsoft.com/office/officeart/2005/8/layout/vList4"/>
-    <dgm:cxn modelId="{3CEFF116-71F0-4B60-B0C2-36A71BEDC141}" type="presParOf" srcId="{4E8CE11C-93C3-43A3-AAF5-F236FF21C5E5}" destId="{29FC3A2C-E4B8-49AA-87A2-2A7BB17F624C}" srcOrd="1" destOrd="0" presId="urn:microsoft.com/office/officeart/2005/8/layout/vList4"/>
-    <dgm:cxn modelId="{7D4A44E2-2308-4B30-98B8-825013D28DB2}" type="presParOf" srcId="{4E8CE11C-93C3-43A3-AAF5-F236FF21C5E5}" destId="{A18C77C9-ADF8-4718-BE20-190205FD3404}" srcOrd="2" destOrd="0" presId="urn:microsoft.com/office/officeart/2005/8/layout/vList4"/>
-    <dgm:cxn modelId="{89401AA9-8F9B-4F6D-ADBE-BDF481F2072A}" type="presParOf" srcId="{A18C77C9-ADF8-4718-BE20-190205FD3404}" destId="{FB93A07F-2338-412B-94A7-4B0B74E8F636}" srcOrd="0" destOrd="0" presId="urn:microsoft.com/office/officeart/2005/8/layout/vList4"/>
-    <dgm:cxn modelId="{13ECF31C-D3EF-4910-AE3C-A2D870EA9616}" type="presParOf" srcId="{A18C77C9-ADF8-4718-BE20-190205FD3404}" destId="{F9ADD32D-5E14-43C1-824D-332D85183088}" srcOrd="1" destOrd="0" presId="urn:microsoft.com/office/officeart/2005/8/layout/vList4"/>
-    <dgm:cxn modelId="{CA52510A-B16E-436A-B6DB-9E4112289F81}" type="presParOf" srcId="{A18C77C9-ADF8-4718-BE20-190205FD3404}" destId="{CF149E68-E824-4E5D-B7C8-C2F7AB28657A}" srcOrd="2" destOrd="0" presId="urn:microsoft.com/office/officeart/2005/8/layout/vList4"/>
-    <dgm:cxn modelId="{B6CA7334-753B-4E67-908B-D35560F5769B}" type="presParOf" srcId="{4E8CE11C-93C3-43A3-AAF5-F236FF21C5E5}" destId="{702AE0D1-F7F2-4030-8F69-AF428CD2321C}" srcOrd="3" destOrd="0" presId="urn:microsoft.com/office/officeart/2005/8/layout/vList4"/>
-    <dgm:cxn modelId="{7FFBEB65-181C-4139-9407-FD734E0A97F7}" type="presParOf" srcId="{4E8CE11C-93C3-43A3-AAF5-F236FF21C5E5}" destId="{3077D936-9CA0-443D-901C-FA0E8FAE9F44}" srcOrd="4" destOrd="0" presId="urn:microsoft.com/office/officeart/2005/8/layout/vList4"/>
-    <dgm:cxn modelId="{7E5BD7EC-C7B0-42F2-B6A1-FB74B8F503CA}" type="presParOf" srcId="{3077D936-9CA0-443D-901C-FA0E8FAE9F44}" destId="{D941366E-573E-4256-9401-1E284F53D32F}" srcOrd="0" destOrd="0" presId="urn:microsoft.com/office/officeart/2005/8/layout/vList4"/>
-    <dgm:cxn modelId="{E100FEF0-B60D-4D37-BBB5-9D5762F44A8F}" type="presParOf" srcId="{3077D936-9CA0-443D-901C-FA0E8FAE9F44}" destId="{8DD8B97C-B58F-4A16-815C-50BC8CED4CB9}" srcOrd="1" destOrd="0" presId="urn:microsoft.com/office/officeart/2005/8/layout/vList4"/>
-    <dgm:cxn modelId="{A1E6CAB9-2C62-4D24-9CA5-88076438496D}" type="presParOf" srcId="{3077D936-9CA0-443D-901C-FA0E8FAE9F44}" destId="{CE779541-4AAC-4E49-8BB4-09CA955373D2}" srcOrd="2" destOrd="0" presId="urn:microsoft.com/office/officeart/2005/8/layout/vList4"/>
-    <dgm:cxn modelId="{201CE839-3B80-4CC3-B4F3-9D146B150D20}" type="presParOf" srcId="{4E8CE11C-93C3-43A3-AAF5-F236FF21C5E5}" destId="{080298E5-26FA-4606-B58C-DBD5E13F2B2D}" srcOrd="5" destOrd="0" presId="urn:microsoft.com/office/officeart/2005/8/layout/vList4"/>
-    <dgm:cxn modelId="{D884992E-3183-4ACA-BCCA-0359F855863E}" type="presParOf" srcId="{4E8CE11C-93C3-43A3-AAF5-F236FF21C5E5}" destId="{D8B6258C-13DA-4D0F-B536-07035EE6FF05}" srcOrd="6" destOrd="0" presId="urn:microsoft.com/office/officeart/2005/8/layout/vList4"/>
-    <dgm:cxn modelId="{CC2E519B-2EB0-4E46-8206-2CF73C5390F9}" type="presParOf" srcId="{D8B6258C-13DA-4D0F-B536-07035EE6FF05}" destId="{66A887C3-7165-4FD1-942D-04E3DE6678D4}" srcOrd="0" destOrd="0" presId="urn:microsoft.com/office/officeart/2005/8/layout/vList4"/>
-    <dgm:cxn modelId="{F5F44B71-61BC-415A-8A45-B9906E6355D3}" type="presParOf" srcId="{D8B6258C-13DA-4D0F-B536-07035EE6FF05}" destId="{57E122D0-185B-4D53-9C42-D9BD3EC58954}" srcOrd="1" destOrd="0" presId="urn:microsoft.com/office/officeart/2005/8/layout/vList4"/>
-    <dgm:cxn modelId="{F494E1A3-CBCB-417A-BBA7-BDD3A4BF2818}" type="presParOf" srcId="{D8B6258C-13DA-4D0F-B536-07035EE6FF05}" destId="{D2E7F6ED-80BC-40EA-ADC6-DCA8D093F729}" srcOrd="2" destOrd="0" presId="urn:microsoft.com/office/officeart/2005/8/layout/vList4"/>
-    <dgm:cxn modelId="{C6C91DE4-7A53-4491-BEA1-D415835CBD65}" type="presParOf" srcId="{4E8CE11C-93C3-43A3-AAF5-F236FF21C5E5}" destId="{BD489FD0-5218-48DC-8AFF-BCE48093FCAA}" srcOrd="7" destOrd="0" presId="urn:microsoft.com/office/officeart/2005/8/layout/vList4"/>
-    <dgm:cxn modelId="{6B3F46B6-4DD2-4DC0-9390-570BA80474FF}" type="presParOf" srcId="{4E8CE11C-93C3-43A3-AAF5-F236FF21C5E5}" destId="{7B765F5D-18FE-4226-A770-BEC1EBB78CD3}" srcOrd="8" destOrd="0" presId="urn:microsoft.com/office/officeart/2005/8/layout/vList4"/>
-    <dgm:cxn modelId="{76B8830B-373C-47C7-A19E-87143B8A610E}" type="presParOf" srcId="{7B765F5D-18FE-4226-A770-BEC1EBB78CD3}" destId="{549AAE6D-EACC-4606-8C69-A674CAF4F582}" srcOrd="0" destOrd="0" presId="urn:microsoft.com/office/officeart/2005/8/layout/vList4"/>
-    <dgm:cxn modelId="{EBB38218-4CE1-4FC4-BFF2-CC3BD79B4E6A}" type="presParOf" srcId="{7B765F5D-18FE-4226-A770-BEC1EBB78CD3}" destId="{0EF7BAC9-36FE-463E-9879-78B26952AB85}" srcOrd="1" destOrd="0" presId="urn:microsoft.com/office/officeart/2005/8/layout/vList4"/>
-    <dgm:cxn modelId="{AEF4940E-9005-4A35-AB38-18D4F13E8F8F}" type="presParOf" srcId="{7B765F5D-18FE-4226-A770-BEC1EBB78CD3}" destId="{A847E42C-2ABD-475F-B14B-C66816226DF0}" srcOrd="2" destOrd="0" presId="urn:microsoft.com/office/officeart/2005/8/layout/vList4"/>
-    <dgm:cxn modelId="{0199AFCC-CA54-47EB-B6E9-9D991781E6BD}" type="presParOf" srcId="{4E8CE11C-93C3-43A3-AAF5-F236FF21C5E5}" destId="{AA9A7788-1734-4E03-8715-80BCAD31AC5A}" srcOrd="9" destOrd="0" presId="urn:microsoft.com/office/officeart/2005/8/layout/vList4"/>
-    <dgm:cxn modelId="{6561D068-508E-4BF3-BA5C-2753B866CA6E}" type="presParOf" srcId="{4E8CE11C-93C3-43A3-AAF5-F236FF21C5E5}" destId="{F580B57C-263A-4F82-8104-508C05D45DC3}" srcOrd="10" destOrd="0" presId="urn:microsoft.com/office/officeart/2005/8/layout/vList4"/>
-    <dgm:cxn modelId="{3E5ACBCF-5474-4122-9E08-CDE7CA4A7A5D}" type="presParOf" srcId="{F580B57C-263A-4F82-8104-508C05D45DC3}" destId="{2E7BEBBF-9D80-4868-B4CF-1B57E9AE8EE4}" srcOrd="0" destOrd="0" presId="urn:microsoft.com/office/officeart/2005/8/layout/vList4"/>
-    <dgm:cxn modelId="{D044F3A3-C401-4F0D-B799-BD9824BD130C}" type="presParOf" srcId="{F580B57C-263A-4F82-8104-508C05D45DC3}" destId="{FBACC5EF-58C4-42A5-824B-744EFB24B457}" srcOrd="1" destOrd="0" presId="urn:microsoft.com/office/officeart/2005/8/layout/vList4"/>
-    <dgm:cxn modelId="{2910F114-4F96-47DB-81A7-8F91E744D68D}" type="presParOf" srcId="{F580B57C-263A-4F82-8104-508C05D45DC3}" destId="{5CBF749E-E83E-4A76-BD98-B624CDEA13EF}" srcOrd="2" destOrd="0" presId="urn:microsoft.com/office/officeart/2005/8/layout/vList4"/>
-    <dgm:cxn modelId="{AB3656D7-81B5-44AA-ACD5-286760DEE0C1}" type="presParOf" srcId="{4E8CE11C-93C3-43A3-AAF5-F236FF21C5E5}" destId="{8D80B09F-7353-4208-A0A1-6D94082C8C2E}" srcOrd="11" destOrd="0" presId="urn:microsoft.com/office/officeart/2005/8/layout/vList4"/>
-    <dgm:cxn modelId="{8C851C37-B01A-45B0-A780-37C6F59FAA93}" type="presParOf" srcId="{4E8CE11C-93C3-43A3-AAF5-F236FF21C5E5}" destId="{E63E1D54-F28A-495C-B576-6B91BAE8EAFC}" srcOrd="12" destOrd="0" presId="urn:microsoft.com/office/officeart/2005/8/layout/vList4"/>
-    <dgm:cxn modelId="{765E1B31-5411-4254-8BCD-91F695C8CAED}" type="presParOf" srcId="{E63E1D54-F28A-495C-B576-6B91BAE8EAFC}" destId="{1A50E860-3145-4A35-846E-E36B2BFAE77A}" srcOrd="0" destOrd="0" presId="urn:microsoft.com/office/officeart/2005/8/layout/vList4"/>
-    <dgm:cxn modelId="{46B41E3F-C9A4-43E6-A418-2650BC7BAB3E}" type="presParOf" srcId="{E63E1D54-F28A-495C-B576-6B91BAE8EAFC}" destId="{96B1B6D9-1FF3-4EDF-893B-8BA1E1256CA7}" srcOrd="1" destOrd="0" presId="urn:microsoft.com/office/officeart/2005/8/layout/vList4"/>
-    <dgm:cxn modelId="{EB7474A4-4702-4B6B-83E3-F6D10475E421}" type="presParOf" srcId="{E63E1D54-F28A-495C-B576-6B91BAE8EAFC}" destId="{CFF7E6BF-FDAE-40DB-AEB7-D22B8DEC3B6C}" srcOrd="2" destOrd="0" presId="urn:microsoft.com/office/officeart/2005/8/layout/vList4"/>
-    <dgm:cxn modelId="{7E29CF33-A550-4751-8D7A-7FCE92BE9055}" type="presParOf" srcId="{4E8CE11C-93C3-43A3-AAF5-F236FF21C5E5}" destId="{15B6A1B1-DF7C-4170-82AA-0B369DCA43FC}" srcOrd="13" destOrd="0" presId="urn:microsoft.com/office/officeart/2005/8/layout/vList4"/>
-    <dgm:cxn modelId="{BEF21237-B679-486D-985D-BF1F7E852C2F}" type="presParOf" srcId="{4E8CE11C-93C3-43A3-AAF5-F236FF21C5E5}" destId="{C32EFCA7-7239-4882-BFC9-EC731EDC4111}" srcOrd="14" destOrd="0" presId="urn:microsoft.com/office/officeart/2005/8/layout/vList4"/>
-    <dgm:cxn modelId="{E0DD5610-C501-4803-AC5B-8F9837F5615B}" type="presParOf" srcId="{C32EFCA7-7239-4882-BFC9-EC731EDC4111}" destId="{FCB2B141-F160-4D11-82D7-7F6749D71343}" srcOrd="0" destOrd="0" presId="urn:microsoft.com/office/officeart/2005/8/layout/vList4"/>
-    <dgm:cxn modelId="{E000C2FD-55FF-4A75-B3AC-9EF2150BCAE1}" type="presParOf" srcId="{C32EFCA7-7239-4882-BFC9-EC731EDC4111}" destId="{29DCF83F-018E-4682-8C9B-189A8A29D626}" srcOrd="1" destOrd="0" presId="urn:microsoft.com/office/officeart/2005/8/layout/vList4"/>
-    <dgm:cxn modelId="{622C9ED6-E9D3-4E46-86E8-856E74763CD1}" type="presParOf" srcId="{C32EFCA7-7239-4882-BFC9-EC731EDC4111}" destId="{98D48EB8-9C78-4AD4-8DA7-EBF0A84EE338}" srcOrd="2" destOrd="0" presId="urn:microsoft.com/office/officeart/2005/8/layout/vList4"/>
-    <dgm:cxn modelId="{FCF3A938-A084-4B81-BEB7-B4D8293461F7}" type="presParOf" srcId="{4E8CE11C-93C3-43A3-AAF5-F236FF21C5E5}" destId="{0316BB1D-8E4C-4746-859C-5A2941F3DCF8}" srcOrd="15" destOrd="0" presId="urn:microsoft.com/office/officeart/2005/8/layout/vList4"/>
-    <dgm:cxn modelId="{F8C85C52-27E6-40FA-AAE4-79E341712024}" type="presParOf" srcId="{4E8CE11C-93C3-43A3-AAF5-F236FF21C5E5}" destId="{CBC0587E-2BA6-46F9-B2B7-BA95758F3C02}" srcOrd="16" destOrd="0" presId="urn:microsoft.com/office/officeart/2005/8/layout/vList4"/>
-    <dgm:cxn modelId="{02756527-A2FD-4F22-88EA-943EEE6D449A}" type="presParOf" srcId="{CBC0587E-2BA6-46F9-B2B7-BA95758F3C02}" destId="{9DCFD158-1364-4333-9B62-3FD0C4B87D4E}" srcOrd="0" destOrd="0" presId="urn:microsoft.com/office/officeart/2005/8/layout/vList4"/>
-    <dgm:cxn modelId="{BEF2839C-04B1-4435-88F5-202962D3DCBA}" type="presParOf" srcId="{CBC0587E-2BA6-46F9-B2B7-BA95758F3C02}" destId="{D88927F7-5AA1-4B32-8BEF-B14462EF6A0B}" srcOrd="1" destOrd="0" presId="urn:microsoft.com/office/officeart/2005/8/layout/vList4"/>
-    <dgm:cxn modelId="{EA4DCDF6-22A2-4A63-86F4-CA318C071673}" type="presParOf" srcId="{CBC0587E-2BA6-46F9-B2B7-BA95758F3C02}" destId="{1834A31F-58A1-419F-AE81-25549072F594}" srcOrd="2" destOrd="0" presId="urn:microsoft.com/office/officeart/2005/8/layout/vList4"/>
-    <dgm:cxn modelId="{FA531969-DCE6-4C1A-9E0B-FCDF8C4BF37D}" type="presParOf" srcId="{4E8CE11C-93C3-43A3-AAF5-F236FF21C5E5}" destId="{41F7CEDA-97BC-4DD0-8330-7D6136B306B7}" srcOrd="17" destOrd="0" presId="urn:microsoft.com/office/officeart/2005/8/layout/vList4"/>
-    <dgm:cxn modelId="{43A84166-401E-47D2-9012-9DE1EE4D9909}" type="presParOf" srcId="{4E8CE11C-93C3-43A3-AAF5-F236FF21C5E5}" destId="{CDF67B8F-DE26-4986-B265-2FBE47797803}" srcOrd="18" destOrd="0" presId="urn:microsoft.com/office/officeart/2005/8/layout/vList4"/>
-    <dgm:cxn modelId="{10BFCC99-2631-4F11-A671-494759312B1F}" type="presParOf" srcId="{CDF67B8F-DE26-4986-B265-2FBE47797803}" destId="{EF715D7E-ECC4-467B-9268-2315C5F6BADC}" srcOrd="0" destOrd="0" presId="urn:microsoft.com/office/officeart/2005/8/layout/vList4"/>
-    <dgm:cxn modelId="{50700166-9FAD-4455-99F9-BE364F228000}" type="presParOf" srcId="{CDF67B8F-DE26-4986-B265-2FBE47797803}" destId="{9CDFAA8E-87DF-48D1-881D-52EB070E82C0}" srcOrd="1" destOrd="0" presId="urn:microsoft.com/office/officeart/2005/8/layout/vList4"/>
-    <dgm:cxn modelId="{7492A422-E936-46EF-ACF1-5896E89F1A92}" type="presParOf" srcId="{CDF67B8F-DE26-4986-B265-2FBE47797803}" destId="{D8CC193A-AF1A-4F79-AE5F-AD82218C8DD1}" srcOrd="2" destOrd="0" presId="urn:microsoft.com/office/officeart/2005/8/layout/vList4"/>
-    <dgm:cxn modelId="{4F12BA7F-0D6C-45A0-BF83-2F50796829F0}" type="presParOf" srcId="{4E8CE11C-93C3-43A3-AAF5-F236FF21C5E5}" destId="{78BCE674-006D-449D-89CE-1059CABA0B24}" srcOrd="19" destOrd="0" presId="urn:microsoft.com/office/officeart/2005/8/layout/vList4"/>
-    <dgm:cxn modelId="{B31C8AFA-6AD8-41C4-86E1-4F06A2D0C9AE}" type="presParOf" srcId="{4E8CE11C-93C3-43A3-AAF5-F236FF21C5E5}" destId="{225CFC8F-FC52-4CAE-8F80-8FCDC5DACAE0}" srcOrd="20" destOrd="0" presId="urn:microsoft.com/office/officeart/2005/8/layout/vList4"/>
-    <dgm:cxn modelId="{13D30D34-7CD7-4BA8-BC3D-EC540E6D8ABD}" type="presParOf" srcId="{225CFC8F-FC52-4CAE-8F80-8FCDC5DACAE0}" destId="{9A4E2787-1E8A-4EFE-9083-2D7BE9030B10}" srcOrd="0" destOrd="0" presId="urn:microsoft.com/office/officeart/2005/8/layout/vList4"/>
-    <dgm:cxn modelId="{9615337A-99EE-406D-A00D-FA6CBE740CD1}" type="presParOf" srcId="{225CFC8F-FC52-4CAE-8F80-8FCDC5DACAE0}" destId="{C98A2CC3-2C76-4C8A-B141-7960AE034834}" srcOrd="1" destOrd="0" presId="urn:microsoft.com/office/officeart/2005/8/layout/vList4"/>
-    <dgm:cxn modelId="{EE416396-8CFF-4953-863A-5EF7ADD0B5F2}" type="presParOf" srcId="{225CFC8F-FC52-4CAE-8F80-8FCDC5DACAE0}" destId="{E0A71DDE-57FF-4A5C-AF6F-B030F378E525}" srcOrd="2" destOrd="0" presId="urn:microsoft.com/office/officeart/2005/8/layout/vList4"/>
-    <dgm:cxn modelId="{E88C89D2-8B3A-4811-84FF-A66FF60D090E}" type="presParOf" srcId="{4E8CE11C-93C3-43A3-AAF5-F236FF21C5E5}" destId="{F745FF56-580C-48B4-BE70-BEBD1E1F9047}" srcOrd="21" destOrd="0" presId="urn:microsoft.com/office/officeart/2005/8/layout/vList4"/>
-    <dgm:cxn modelId="{5FE1A8F8-5382-46F1-8168-C999D7F6219E}" type="presParOf" srcId="{4E8CE11C-93C3-43A3-AAF5-F236FF21C5E5}" destId="{CCED59DC-4910-45F2-BFD5-4BF8A29BC2CF}" srcOrd="22" destOrd="0" presId="urn:microsoft.com/office/officeart/2005/8/layout/vList4"/>
-    <dgm:cxn modelId="{FCD6D83B-A40F-4824-8557-AB651B2B07BE}" type="presParOf" srcId="{CCED59DC-4910-45F2-BFD5-4BF8A29BC2CF}" destId="{C5738CE2-A3E0-467F-AA39-13BAF241B71A}" srcOrd="0" destOrd="0" presId="urn:microsoft.com/office/officeart/2005/8/layout/vList4"/>
-    <dgm:cxn modelId="{ED1D96CF-37D0-4388-A753-1C0E063F2755}" type="presParOf" srcId="{CCED59DC-4910-45F2-BFD5-4BF8A29BC2CF}" destId="{57BA7665-8769-4F77-8B06-863134BBDEE3}" srcOrd="1" destOrd="0" presId="urn:microsoft.com/office/officeart/2005/8/layout/vList4"/>
-    <dgm:cxn modelId="{D9CB8470-E708-4C3C-9559-A3844765BE01}" type="presParOf" srcId="{CCED59DC-4910-45F2-BFD5-4BF8A29BC2CF}" destId="{DE139E4D-B6E1-4940-A342-0290D2BD2F80}" srcOrd="2" destOrd="0" presId="urn:microsoft.com/office/officeart/2005/8/layout/vList4"/>
-    <dgm:cxn modelId="{3F576FB5-1E05-4316-B002-3EA5EBF29214}" type="presParOf" srcId="{4E8CE11C-93C3-43A3-AAF5-F236FF21C5E5}" destId="{FF361881-4222-4AD3-906C-DB103A3CF8FD}" srcOrd="23" destOrd="0" presId="urn:microsoft.com/office/officeart/2005/8/layout/vList4"/>
-    <dgm:cxn modelId="{6E00AABB-C6A8-4234-88FD-93FB87B124B5}" type="presParOf" srcId="{4E8CE11C-93C3-43A3-AAF5-F236FF21C5E5}" destId="{F66F8752-5EED-471E-ADD2-3D81C0301C31}" srcOrd="24" destOrd="0" presId="urn:microsoft.com/office/officeart/2005/8/layout/vList4"/>
-    <dgm:cxn modelId="{9E2A831C-C604-4319-A758-D4076ADA12C1}" type="presParOf" srcId="{F66F8752-5EED-471E-ADD2-3D81C0301C31}" destId="{207521CC-8342-4FC3-BF1A-48D52A35DDE6}" srcOrd="0" destOrd="0" presId="urn:microsoft.com/office/officeart/2005/8/layout/vList4"/>
-    <dgm:cxn modelId="{BEC33A0C-51F0-4EBE-A0B1-852B3B70946D}" type="presParOf" srcId="{F66F8752-5EED-471E-ADD2-3D81C0301C31}" destId="{222485AA-3C60-444E-8006-ACA37F0A938B}" srcOrd="1" destOrd="0" presId="urn:microsoft.com/office/officeart/2005/8/layout/vList4"/>
-    <dgm:cxn modelId="{6375C080-AC39-4C2B-81B5-0892603A610C}" type="presParOf" srcId="{F66F8752-5EED-471E-ADD2-3D81C0301C31}" destId="{FD5F1E09-F3A4-4EA2-B382-D172903C3F5B}" srcOrd="2" destOrd="0" presId="urn:microsoft.com/office/officeart/2005/8/layout/vList4"/>
+    <dgm:cxn modelId="{3762128A-0BAE-4A5A-9330-060AAB3D0C1C}" type="presParOf" srcId="{4E8CE11C-93C3-43A3-AAF5-F236FF21C5E5}" destId="{9DC3D289-BB52-4F90-B7DE-9F45639563C8}" srcOrd="0" destOrd="0" presId="urn:microsoft.com/office/officeart/2005/8/layout/vList4"/>
+    <dgm:cxn modelId="{6586B0EF-AB74-40D1-9E68-780E57C2346D}" type="presParOf" srcId="{9DC3D289-BB52-4F90-B7DE-9F45639563C8}" destId="{77669D32-C8B7-4FE0-824F-A32A1DEC8EF2}" srcOrd="0" destOrd="0" presId="urn:microsoft.com/office/officeart/2005/8/layout/vList4"/>
+    <dgm:cxn modelId="{54C0144B-3CA1-4C63-8282-340D354373DF}" type="presParOf" srcId="{9DC3D289-BB52-4F90-B7DE-9F45639563C8}" destId="{F4FDE5C0-713D-4D5D-A521-B5AAE519BE12}" srcOrd="1" destOrd="0" presId="urn:microsoft.com/office/officeart/2005/8/layout/vList4"/>
+    <dgm:cxn modelId="{FFE6E621-D843-4462-8F70-BE6E95A705F5}" type="presParOf" srcId="{9DC3D289-BB52-4F90-B7DE-9F45639563C8}" destId="{7F7CBF34-9481-4523-B5E1-C812A45C1A45}" srcOrd="2" destOrd="0" presId="urn:microsoft.com/office/officeart/2005/8/layout/vList4"/>
+    <dgm:cxn modelId="{1D9F165E-2C28-4E00-80CF-ABF574BC9C63}" type="presParOf" srcId="{4E8CE11C-93C3-43A3-AAF5-F236FF21C5E5}" destId="{29FC3A2C-E4B8-49AA-87A2-2A7BB17F624C}" srcOrd="1" destOrd="0" presId="urn:microsoft.com/office/officeart/2005/8/layout/vList4"/>
+    <dgm:cxn modelId="{96C6443C-B762-4FED-8F98-5928E2BC7B80}" type="presParOf" srcId="{4E8CE11C-93C3-43A3-AAF5-F236FF21C5E5}" destId="{A18C77C9-ADF8-4718-BE20-190205FD3404}" srcOrd="2" destOrd="0" presId="urn:microsoft.com/office/officeart/2005/8/layout/vList4"/>
+    <dgm:cxn modelId="{BF5CCEF4-BACF-462F-ADF7-B4EF48B33E52}" type="presParOf" srcId="{A18C77C9-ADF8-4718-BE20-190205FD3404}" destId="{FB93A07F-2338-412B-94A7-4B0B74E8F636}" srcOrd="0" destOrd="0" presId="urn:microsoft.com/office/officeart/2005/8/layout/vList4"/>
+    <dgm:cxn modelId="{E1E86217-2E07-46F7-AE52-AC32463921E2}" type="presParOf" srcId="{A18C77C9-ADF8-4718-BE20-190205FD3404}" destId="{F9ADD32D-5E14-43C1-824D-332D85183088}" srcOrd="1" destOrd="0" presId="urn:microsoft.com/office/officeart/2005/8/layout/vList4"/>
+    <dgm:cxn modelId="{454FC17D-193C-44B4-B379-64044983D9A5}" type="presParOf" srcId="{A18C77C9-ADF8-4718-BE20-190205FD3404}" destId="{CF149E68-E824-4E5D-B7C8-C2F7AB28657A}" srcOrd="2" destOrd="0" presId="urn:microsoft.com/office/officeart/2005/8/layout/vList4"/>
+    <dgm:cxn modelId="{A3AF2595-48F5-4E02-B82F-ECCB8D385156}" type="presParOf" srcId="{4E8CE11C-93C3-43A3-AAF5-F236FF21C5E5}" destId="{702AE0D1-F7F2-4030-8F69-AF428CD2321C}" srcOrd="3" destOrd="0" presId="urn:microsoft.com/office/officeart/2005/8/layout/vList4"/>
+    <dgm:cxn modelId="{F9FDCA78-2A35-4940-87E4-20A86579ED4F}" type="presParOf" srcId="{4E8CE11C-93C3-43A3-AAF5-F236FF21C5E5}" destId="{3077D936-9CA0-443D-901C-FA0E8FAE9F44}" srcOrd="4" destOrd="0" presId="urn:microsoft.com/office/officeart/2005/8/layout/vList4"/>
+    <dgm:cxn modelId="{F657CD6E-C4DB-493F-B8A6-405A2FDF0671}" type="presParOf" srcId="{3077D936-9CA0-443D-901C-FA0E8FAE9F44}" destId="{D941366E-573E-4256-9401-1E284F53D32F}" srcOrd="0" destOrd="0" presId="urn:microsoft.com/office/officeart/2005/8/layout/vList4"/>
+    <dgm:cxn modelId="{C6A4F51B-72FB-451E-B4D7-C256A51B2D94}" type="presParOf" srcId="{3077D936-9CA0-443D-901C-FA0E8FAE9F44}" destId="{8DD8B97C-B58F-4A16-815C-50BC8CED4CB9}" srcOrd="1" destOrd="0" presId="urn:microsoft.com/office/officeart/2005/8/layout/vList4"/>
+    <dgm:cxn modelId="{DC26C9B1-9735-4CA5-9AFB-2125659ED245}" type="presParOf" srcId="{3077D936-9CA0-443D-901C-FA0E8FAE9F44}" destId="{CE779541-4AAC-4E49-8BB4-09CA955373D2}" srcOrd="2" destOrd="0" presId="urn:microsoft.com/office/officeart/2005/8/layout/vList4"/>
+    <dgm:cxn modelId="{4DF4C263-5DA6-4219-AF8D-2B413FA18A20}" type="presParOf" srcId="{4E8CE11C-93C3-43A3-AAF5-F236FF21C5E5}" destId="{080298E5-26FA-4606-B58C-DBD5E13F2B2D}" srcOrd="5" destOrd="0" presId="urn:microsoft.com/office/officeart/2005/8/layout/vList4"/>
+    <dgm:cxn modelId="{554CA6FF-6647-4E5A-B48A-8DCD686BC94C}" type="presParOf" srcId="{4E8CE11C-93C3-43A3-AAF5-F236FF21C5E5}" destId="{D8B6258C-13DA-4D0F-B536-07035EE6FF05}" srcOrd="6" destOrd="0" presId="urn:microsoft.com/office/officeart/2005/8/layout/vList4"/>
+    <dgm:cxn modelId="{7B679E7D-8714-4761-88EB-A26350DA3D53}" type="presParOf" srcId="{D8B6258C-13DA-4D0F-B536-07035EE6FF05}" destId="{66A887C3-7165-4FD1-942D-04E3DE6678D4}" srcOrd="0" destOrd="0" presId="urn:microsoft.com/office/officeart/2005/8/layout/vList4"/>
+    <dgm:cxn modelId="{B2055EBA-7FB5-4BD8-BE12-992748BF2B7F}" type="presParOf" srcId="{D8B6258C-13DA-4D0F-B536-07035EE6FF05}" destId="{57E122D0-185B-4D53-9C42-D9BD3EC58954}" srcOrd="1" destOrd="0" presId="urn:microsoft.com/office/officeart/2005/8/layout/vList4"/>
+    <dgm:cxn modelId="{54D19F46-530C-420C-AADF-D55338C433EE}" type="presParOf" srcId="{D8B6258C-13DA-4D0F-B536-07035EE6FF05}" destId="{D2E7F6ED-80BC-40EA-ADC6-DCA8D093F729}" srcOrd="2" destOrd="0" presId="urn:microsoft.com/office/officeart/2005/8/layout/vList4"/>
+    <dgm:cxn modelId="{21B90672-B09B-4F33-B4AC-9A0D37FDA748}" type="presParOf" srcId="{4E8CE11C-93C3-43A3-AAF5-F236FF21C5E5}" destId="{BD489FD0-5218-48DC-8AFF-BCE48093FCAA}" srcOrd="7" destOrd="0" presId="urn:microsoft.com/office/officeart/2005/8/layout/vList4"/>
+    <dgm:cxn modelId="{75035BB8-4D9B-43F7-A398-B330781ABBC1}" type="presParOf" srcId="{4E8CE11C-93C3-43A3-AAF5-F236FF21C5E5}" destId="{7B765F5D-18FE-4226-A770-BEC1EBB78CD3}" srcOrd="8" destOrd="0" presId="urn:microsoft.com/office/officeart/2005/8/layout/vList4"/>
+    <dgm:cxn modelId="{E9F459CA-93F5-4456-B3FB-E999803834FF}" type="presParOf" srcId="{7B765F5D-18FE-4226-A770-BEC1EBB78CD3}" destId="{549AAE6D-EACC-4606-8C69-A674CAF4F582}" srcOrd="0" destOrd="0" presId="urn:microsoft.com/office/officeart/2005/8/layout/vList4"/>
+    <dgm:cxn modelId="{4511E976-0282-4DE6-B7B8-429CA543E161}" type="presParOf" srcId="{7B765F5D-18FE-4226-A770-BEC1EBB78CD3}" destId="{0EF7BAC9-36FE-463E-9879-78B26952AB85}" srcOrd="1" destOrd="0" presId="urn:microsoft.com/office/officeart/2005/8/layout/vList4"/>
+    <dgm:cxn modelId="{FA668381-A554-44D0-80C0-0D87233AC538}" type="presParOf" srcId="{7B765F5D-18FE-4226-A770-BEC1EBB78CD3}" destId="{A847E42C-2ABD-475F-B14B-C66816226DF0}" srcOrd="2" destOrd="0" presId="urn:microsoft.com/office/officeart/2005/8/layout/vList4"/>
+    <dgm:cxn modelId="{62BFAEC2-E973-45A0-ABD2-59DB40CE0835}" type="presParOf" srcId="{4E8CE11C-93C3-43A3-AAF5-F236FF21C5E5}" destId="{AA9A7788-1734-4E03-8715-80BCAD31AC5A}" srcOrd="9" destOrd="0" presId="urn:microsoft.com/office/officeart/2005/8/layout/vList4"/>
+    <dgm:cxn modelId="{72775EF8-01D8-481E-A173-4DDB2FFB40A0}" type="presParOf" srcId="{4E8CE11C-93C3-43A3-AAF5-F236FF21C5E5}" destId="{F580B57C-263A-4F82-8104-508C05D45DC3}" srcOrd="10" destOrd="0" presId="urn:microsoft.com/office/officeart/2005/8/layout/vList4"/>
+    <dgm:cxn modelId="{6CF6DB02-EFC8-4A32-B770-1AE9FD4D6547}" type="presParOf" srcId="{F580B57C-263A-4F82-8104-508C05D45DC3}" destId="{2E7BEBBF-9D80-4868-B4CF-1B57E9AE8EE4}" srcOrd="0" destOrd="0" presId="urn:microsoft.com/office/officeart/2005/8/layout/vList4"/>
+    <dgm:cxn modelId="{F6577AC0-CD12-440C-9BE4-91A89D093D72}" type="presParOf" srcId="{F580B57C-263A-4F82-8104-508C05D45DC3}" destId="{FBACC5EF-58C4-42A5-824B-744EFB24B457}" srcOrd="1" destOrd="0" presId="urn:microsoft.com/office/officeart/2005/8/layout/vList4"/>
+    <dgm:cxn modelId="{426E767C-5F6B-4EEB-B28F-A95FFEA09581}" type="presParOf" srcId="{F580B57C-263A-4F82-8104-508C05D45DC3}" destId="{5CBF749E-E83E-4A76-BD98-B624CDEA13EF}" srcOrd="2" destOrd="0" presId="urn:microsoft.com/office/officeart/2005/8/layout/vList4"/>
+    <dgm:cxn modelId="{29779F50-C1D6-4C1D-8E00-1F88BE4CEDE9}" type="presParOf" srcId="{4E8CE11C-93C3-43A3-AAF5-F236FF21C5E5}" destId="{8D80B09F-7353-4208-A0A1-6D94082C8C2E}" srcOrd="11" destOrd="0" presId="urn:microsoft.com/office/officeart/2005/8/layout/vList4"/>
+    <dgm:cxn modelId="{2AC87845-E1BD-482B-BAE5-37ED3DC1AA10}" type="presParOf" srcId="{4E8CE11C-93C3-43A3-AAF5-F236FF21C5E5}" destId="{E63E1D54-F28A-495C-B576-6B91BAE8EAFC}" srcOrd="12" destOrd="0" presId="urn:microsoft.com/office/officeart/2005/8/layout/vList4"/>
+    <dgm:cxn modelId="{F73F759E-6896-4DCE-BB0D-E6BF71366035}" type="presParOf" srcId="{E63E1D54-F28A-495C-B576-6B91BAE8EAFC}" destId="{1A50E860-3145-4A35-846E-E36B2BFAE77A}" srcOrd="0" destOrd="0" presId="urn:microsoft.com/office/officeart/2005/8/layout/vList4"/>
+    <dgm:cxn modelId="{D5A9C5C8-C13C-48FF-B92F-AE1DB39E2455}" type="presParOf" srcId="{E63E1D54-F28A-495C-B576-6B91BAE8EAFC}" destId="{96B1B6D9-1FF3-4EDF-893B-8BA1E1256CA7}" srcOrd="1" destOrd="0" presId="urn:microsoft.com/office/officeart/2005/8/layout/vList4"/>
+    <dgm:cxn modelId="{EFB93A44-02BC-4677-BD48-3B7C18EC8117}" type="presParOf" srcId="{E63E1D54-F28A-495C-B576-6B91BAE8EAFC}" destId="{CFF7E6BF-FDAE-40DB-AEB7-D22B8DEC3B6C}" srcOrd="2" destOrd="0" presId="urn:microsoft.com/office/officeart/2005/8/layout/vList4"/>
+    <dgm:cxn modelId="{C4D510E6-693A-4F6D-AA49-2E3DF931D3DD}" type="presParOf" srcId="{4E8CE11C-93C3-43A3-AAF5-F236FF21C5E5}" destId="{15B6A1B1-DF7C-4170-82AA-0B369DCA43FC}" srcOrd="13" destOrd="0" presId="urn:microsoft.com/office/officeart/2005/8/layout/vList4"/>
+    <dgm:cxn modelId="{E6AD0109-BA3B-41CA-8BF3-50CF27B13737}" type="presParOf" srcId="{4E8CE11C-93C3-43A3-AAF5-F236FF21C5E5}" destId="{C32EFCA7-7239-4882-BFC9-EC731EDC4111}" srcOrd="14" destOrd="0" presId="urn:microsoft.com/office/officeart/2005/8/layout/vList4"/>
+    <dgm:cxn modelId="{CA471407-F2EE-412D-887F-BA34B56E5FFD}" type="presParOf" srcId="{C32EFCA7-7239-4882-BFC9-EC731EDC4111}" destId="{FCB2B141-F160-4D11-82D7-7F6749D71343}" srcOrd="0" destOrd="0" presId="urn:microsoft.com/office/officeart/2005/8/layout/vList4"/>
+    <dgm:cxn modelId="{88A5A088-51DC-4DC1-9236-D754C949A53D}" type="presParOf" srcId="{C32EFCA7-7239-4882-BFC9-EC731EDC4111}" destId="{29DCF83F-018E-4682-8C9B-189A8A29D626}" srcOrd="1" destOrd="0" presId="urn:microsoft.com/office/officeart/2005/8/layout/vList4"/>
+    <dgm:cxn modelId="{CDE2E98C-8606-43D5-9B53-CDCFB09F2C59}" type="presParOf" srcId="{C32EFCA7-7239-4882-BFC9-EC731EDC4111}" destId="{98D48EB8-9C78-4AD4-8DA7-EBF0A84EE338}" srcOrd="2" destOrd="0" presId="urn:microsoft.com/office/officeart/2005/8/layout/vList4"/>
+    <dgm:cxn modelId="{A3B03CCC-093D-4235-B794-CBEFBD275B25}" type="presParOf" srcId="{4E8CE11C-93C3-43A3-AAF5-F236FF21C5E5}" destId="{0316BB1D-8E4C-4746-859C-5A2941F3DCF8}" srcOrd="15" destOrd="0" presId="urn:microsoft.com/office/officeart/2005/8/layout/vList4"/>
+    <dgm:cxn modelId="{E28E0D75-4A27-4BC3-A679-90C1DEFA4CF0}" type="presParOf" srcId="{4E8CE11C-93C3-43A3-AAF5-F236FF21C5E5}" destId="{CBC0587E-2BA6-46F9-B2B7-BA95758F3C02}" srcOrd="16" destOrd="0" presId="urn:microsoft.com/office/officeart/2005/8/layout/vList4"/>
+    <dgm:cxn modelId="{C7552A1A-80E3-4D29-A8A4-05858C43BF97}" type="presParOf" srcId="{CBC0587E-2BA6-46F9-B2B7-BA95758F3C02}" destId="{9DCFD158-1364-4333-9B62-3FD0C4B87D4E}" srcOrd="0" destOrd="0" presId="urn:microsoft.com/office/officeart/2005/8/layout/vList4"/>
+    <dgm:cxn modelId="{E3613C27-F29B-497C-9AA8-34709E174751}" type="presParOf" srcId="{CBC0587E-2BA6-46F9-B2B7-BA95758F3C02}" destId="{D88927F7-5AA1-4B32-8BEF-B14462EF6A0B}" srcOrd="1" destOrd="0" presId="urn:microsoft.com/office/officeart/2005/8/layout/vList4"/>
+    <dgm:cxn modelId="{7F807E64-53A0-4A55-958A-50877B750963}" type="presParOf" srcId="{CBC0587E-2BA6-46F9-B2B7-BA95758F3C02}" destId="{1834A31F-58A1-419F-AE81-25549072F594}" srcOrd="2" destOrd="0" presId="urn:microsoft.com/office/officeart/2005/8/layout/vList4"/>
+    <dgm:cxn modelId="{2FCCDAEB-1B95-46D9-990F-6229842FB118}" type="presParOf" srcId="{4E8CE11C-93C3-43A3-AAF5-F236FF21C5E5}" destId="{41F7CEDA-97BC-4DD0-8330-7D6136B306B7}" srcOrd="17" destOrd="0" presId="urn:microsoft.com/office/officeart/2005/8/layout/vList4"/>
+    <dgm:cxn modelId="{42BDDEBE-5B89-4B82-B894-942C413ABEBE}" type="presParOf" srcId="{4E8CE11C-93C3-43A3-AAF5-F236FF21C5E5}" destId="{CDF67B8F-DE26-4986-B265-2FBE47797803}" srcOrd="18" destOrd="0" presId="urn:microsoft.com/office/officeart/2005/8/layout/vList4"/>
+    <dgm:cxn modelId="{B2DC0786-5326-418F-A858-3B05A6CC9840}" type="presParOf" srcId="{CDF67B8F-DE26-4986-B265-2FBE47797803}" destId="{EF715D7E-ECC4-467B-9268-2315C5F6BADC}" srcOrd="0" destOrd="0" presId="urn:microsoft.com/office/officeart/2005/8/layout/vList4"/>
+    <dgm:cxn modelId="{8F56F752-26EC-4C25-98ED-3CD4BCE0E1F4}" type="presParOf" srcId="{CDF67B8F-DE26-4986-B265-2FBE47797803}" destId="{9CDFAA8E-87DF-48D1-881D-52EB070E82C0}" srcOrd="1" destOrd="0" presId="urn:microsoft.com/office/officeart/2005/8/layout/vList4"/>
+    <dgm:cxn modelId="{EF82BEE1-8127-41BB-820A-4A5D8CDFD2EE}" type="presParOf" srcId="{CDF67B8F-DE26-4986-B265-2FBE47797803}" destId="{D8CC193A-AF1A-4F79-AE5F-AD82218C8DD1}" srcOrd="2" destOrd="0" presId="urn:microsoft.com/office/officeart/2005/8/layout/vList4"/>
+    <dgm:cxn modelId="{5CC581E3-5F61-428E-BFA4-4BEC89205A33}" type="presParOf" srcId="{4E8CE11C-93C3-43A3-AAF5-F236FF21C5E5}" destId="{78BCE674-006D-449D-89CE-1059CABA0B24}" srcOrd="19" destOrd="0" presId="urn:microsoft.com/office/officeart/2005/8/layout/vList4"/>
+    <dgm:cxn modelId="{BDAC31E0-46CA-4ABD-8282-B980BD10C14F}" type="presParOf" srcId="{4E8CE11C-93C3-43A3-AAF5-F236FF21C5E5}" destId="{225CFC8F-FC52-4CAE-8F80-8FCDC5DACAE0}" srcOrd="20" destOrd="0" presId="urn:microsoft.com/office/officeart/2005/8/layout/vList4"/>
+    <dgm:cxn modelId="{CCB0FC96-FADA-495A-B03E-8151929524CA}" type="presParOf" srcId="{225CFC8F-FC52-4CAE-8F80-8FCDC5DACAE0}" destId="{9A4E2787-1E8A-4EFE-9083-2D7BE9030B10}" srcOrd="0" destOrd="0" presId="urn:microsoft.com/office/officeart/2005/8/layout/vList4"/>
+    <dgm:cxn modelId="{DC7919B0-FBF9-4991-9C3D-5BF48252A61E}" type="presParOf" srcId="{225CFC8F-FC52-4CAE-8F80-8FCDC5DACAE0}" destId="{C98A2CC3-2C76-4C8A-B141-7960AE034834}" srcOrd="1" destOrd="0" presId="urn:microsoft.com/office/officeart/2005/8/layout/vList4"/>
+    <dgm:cxn modelId="{8D80B14A-C1D1-4F8F-B880-852B34C3A506}" type="presParOf" srcId="{225CFC8F-FC52-4CAE-8F80-8FCDC5DACAE0}" destId="{E0A71DDE-57FF-4A5C-AF6F-B030F378E525}" srcOrd="2" destOrd="0" presId="urn:microsoft.com/office/officeart/2005/8/layout/vList4"/>
+    <dgm:cxn modelId="{5EBB24B6-11A7-4790-9184-E00549C3F5AD}" type="presParOf" srcId="{4E8CE11C-93C3-43A3-AAF5-F236FF21C5E5}" destId="{F745FF56-580C-48B4-BE70-BEBD1E1F9047}" srcOrd="21" destOrd="0" presId="urn:microsoft.com/office/officeart/2005/8/layout/vList4"/>
+    <dgm:cxn modelId="{A4225EE2-3980-4056-A841-CDDFB639BFD9}" type="presParOf" srcId="{4E8CE11C-93C3-43A3-AAF5-F236FF21C5E5}" destId="{CCED59DC-4910-45F2-BFD5-4BF8A29BC2CF}" srcOrd="22" destOrd="0" presId="urn:microsoft.com/office/officeart/2005/8/layout/vList4"/>
+    <dgm:cxn modelId="{40DE01EB-4EE5-4F8A-A708-9404EE10D6E0}" type="presParOf" srcId="{CCED59DC-4910-45F2-BFD5-4BF8A29BC2CF}" destId="{C5738CE2-A3E0-467F-AA39-13BAF241B71A}" srcOrd="0" destOrd="0" presId="urn:microsoft.com/office/officeart/2005/8/layout/vList4"/>
+    <dgm:cxn modelId="{61E79E15-C285-4362-9DD7-D99CFA17C86A}" type="presParOf" srcId="{CCED59DC-4910-45F2-BFD5-4BF8A29BC2CF}" destId="{57BA7665-8769-4F77-8B06-863134BBDEE3}" srcOrd="1" destOrd="0" presId="urn:microsoft.com/office/officeart/2005/8/layout/vList4"/>
+    <dgm:cxn modelId="{EE4CE5E8-9105-45C9-8E4F-A5D259C3A13E}" type="presParOf" srcId="{CCED59DC-4910-45F2-BFD5-4BF8A29BC2CF}" destId="{DE139E4D-B6E1-4940-A342-0290D2BD2F80}" srcOrd="2" destOrd="0" presId="urn:microsoft.com/office/officeart/2005/8/layout/vList4"/>
+    <dgm:cxn modelId="{FE102CB4-D61F-478A-94EA-15B01420FE97}" type="presParOf" srcId="{4E8CE11C-93C3-43A3-AAF5-F236FF21C5E5}" destId="{FF361881-4222-4AD3-906C-DB103A3CF8FD}" srcOrd="23" destOrd="0" presId="urn:microsoft.com/office/officeart/2005/8/layout/vList4"/>
+    <dgm:cxn modelId="{08DC4410-9C70-413A-A49C-121985834E42}" type="presParOf" srcId="{4E8CE11C-93C3-43A3-AAF5-F236FF21C5E5}" destId="{F66F8752-5EED-471E-ADD2-3D81C0301C31}" srcOrd="24" destOrd="0" presId="urn:microsoft.com/office/officeart/2005/8/layout/vList4"/>
+    <dgm:cxn modelId="{92C49196-6500-46B9-AA57-DC983D52F511}" type="presParOf" srcId="{F66F8752-5EED-471E-ADD2-3D81C0301C31}" destId="{207521CC-8342-4FC3-BF1A-48D52A35DDE6}" srcOrd="0" destOrd="0" presId="urn:microsoft.com/office/officeart/2005/8/layout/vList4"/>
+    <dgm:cxn modelId="{552F724A-A2CD-49C2-82AA-4C934FA63396}" type="presParOf" srcId="{F66F8752-5EED-471E-ADD2-3D81C0301C31}" destId="{222485AA-3C60-444E-8006-ACA37F0A938B}" srcOrd="1" destOrd="0" presId="urn:microsoft.com/office/officeart/2005/8/layout/vList4"/>
+    <dgm:cxn modelId="{0E034904-86D5-4204-99EC-7F531B983408}" type="presParOf" srcId="{F66F8752-5EED-471E-ADD2-3D81C0301C31}" destId="{FD5F1E09-F3A4-4EA2-B382-D172903C3F5B}" srcOrd="2" destOrd="0" presId="urn:microsoft.com/office/officeart/2005/8/layout/vList4"/>
   </dgm:cxnLst>
   <dgm:bg/>
   <dgm:whole/>
@@ -18658,62 +19492,62 @@
     </dgm:pt>
   </dgm:ptLst>
   <dgm:cxnLst>
-    <dgm:cxn modelId="{B1F78681-3663-47CF-AFD9-9C8355A47879}" type="presOf" srcId="{70E05485-7EEA-461D-91F9-D88C15561C73}" destId="{CA3FF601-A147-486C-9328-868200B4FBA4}" srcOrd="0" destOrd="0" presId="urn:microsoft.com/office/officeart/2005/8/layout/vList4"/>
-    <dgm:cxn modelId="{7ECE91BB-EA6A-49CF-A3E8-D4D516846FC4}" type="presOf" srcId="{14EDEC41-D442-459B-83DA-94417AF0CE0D}" destId="{1636C0AE-634F-4EB6-8FAA-839A34FA2769}" srcOrd="0" destOrd="0" presId="urn:microsoft.com/office/officeart/2005/8/layout/vList4"/>
     <dgm:cxn modelId="{BC8B9D70-9D37-49A2-A1C7-85C506F27B06}" srcId="{F924F559-27A8-4FD4-AF16-D3C06C080307}" destId="{928CB4A7-EA88-40E3-807D-B61646649BF5}" srcOrd="1" destOrd="0" parTransId="{ED73A1C8-9349-49A8-9003-5B7EA6D695F5}" sibTransId="{D1DD5802-4F59-422A-9EDE-50DFC2F79B27}"/>
+    <dgm:cxn modelId="{02BDEC50-0CF9-4778-AB2A-6F9F2FB2047D}" srcId="{F924F559-27A8-4FD4-AF16-D3C06C080307}" destId="{EB05BA5E-9169-448C-BCD4-6E65EE01990C}" srcOrd="0" destOrd="0" parTransId="{68A74E60-3E11-4289-B2B3-14CCAEC5FF41}" sibTransId="{FC453ADF-15B2-467C-8E10-E36390E81A27}"/>
+    <dgm:cxn modelId="{76619194-7276-479B-949E-99768524B32F}" srcId="{F924F559-27A8-4FD4-AF16-D3C06C080307}" destId="{14EDEC41-D442-459B-83DA-94417AF0CE0D}" srcOrd="4" destOrd="0" parTransId="{764FB5D9-6F30-4166-9769-734B2B383954}" sibTransId="{194F27F0-615D-4B85-B130-6F95FEE8E8A4}"/>
+    <dgm:cxn modelId="{065ADA26-E700-4DA3-9DAB-B482B6678DB1}" srcId="{F924F559-27A8-4FD4-AF16-D3C06C080307}" destId="{99CBD437-8EDD-49D5-A66C-A51021112E8B}" srcOrd="6" destOrd="0" parTransId="{151D79DE-85A1-4788-A66A-A7E26FB938E6}" sibTransId="{5DB59508-F326-4CB0-834D-A87FB76736F3}"/>
+    <dgm:cxn modelId="{690F6EDC-0BC4-4C35-969D-562E64E8529A}" type="presOf" srcId="{39EA13CB-70C5-47CA-B267-DCA699EDE170}" destId="{B410E929-D231-4150-8C9E-B3048973E350}" srcOrd="0" destOrd="0" presId="urn:microsoft.com/office/officeart/2005/8/layout/vList4"/>
+    <dgm:cxn modelId="{A4C316E5-99B0-4A60-9D0A-AAA668036239}" srcId="{F924F559-27A8-4FD4-AF16-D3C06C080307}" destId="{39EA13CB-70C5-47CA-B267-DCA699EDE170}" srcOrd="2" destOrd="0" parTransId="{42CBE5AC-F2D7-4042-ABAB-EE69F5882BB6}" sibTransId="{369939FF-3625-4B01-80DA-8FC7E01AEB8C}"/>
+    <dgm:cxn modelId="{635533AB-CF23-47AE-ACB7-8962C12B6427}" srcId="{F924F559-27A8-4FD4-AF16-D3C06C080307}" destId="{BAB46704-4167-4AC8-A695-3148B6CA521B}" srcOrd="3" destOrd="0" parTransId="{6D04AA96-55A4-4553-8967-DE850E1146CF}" sibTransId="{4FA9D3E5-A31E-48CE-9F1C-2E0221927D2A}"/>
+    <dgm:cxn modelId="{74B8CF6F-F2B1-49C2-A1A4-BC0781AF44E4}" type="presOf" srcId="{EB05BA5E-9169-448C-BCD4-6E65EE01990C}" destId="{75B2E952-DDB4-4EE3-BCE0-80B8D3E1FACF}" srcOrd="0" destOrd="0" presId="urn:microsoft.com/office/officeart/2005/8/layout/vList4"/>
+    <dgm:cxn modelId="{E19B7B25-F66F-4E52-BD4E-4E70C2D5D9B2}" type="presOf" srcId="{14EDEC41-D442-459B-83DA-94417AF0CE0D}" destId="{1636C0AE-634F-4EB6-8FAA-839A34FA2769}" srcOrd="0" destOrd="0" presId="urn:microsoft.com/office/officeart/2005/8/layout/vList4"/>
+    <dgm:cxn modelId="{F53B16A1-1C26-47E7-8C4B-CFC7817592F8}" type="presOf" srcId="{39EA13CB-70C5-47CA-B267-DCA699EDE170}" destId="{9AB18C6A-CF65-42BB-83F0-718DAE2B031F}" srcOrd="1" destOrd="0" presId="urn:microsoft.com/office/officeart/2005/8/layout/vList4"/>
+    <dgm:cxn modelId="{2BC54E61-3BBC-49C7-8957-B23C1883258E}" type="presOf" srcId="{70E05485-7EEA-461D-91F9-D88C15561C73}" destId="{EE97B2D5-E01B-4F05-8793-662059577EA3}" srcOrd="1" destOrd="0" presId="urn:microsoft.com/office/officeart/2005/8/layout/vList4"/>
+    <dgm:cxn modelId="{60811CBF-11E0-4512-A0E7-952891EB4313}" type="presOf" srcId="{14EDEC41-D442-459B-83DA-94417AF0CE0D}" destId="{859CCA03-62A9-4A00-9713-FDC9193EBA3C}" srcOrd="1" destOrd="0" presId="urn:microsoft.com/office/officeart/2005/8/layout/vList4"/>
+    <dgm:cxn modelId="{ED47000E-79C7-467D-ABC5-4E88150AB6AD}" type="presOf" srcId="{F924F559-27A8-4FD4-AF16-D3C06C080307}" destId="{9A13CAB6-B167-41C1-884C-427E17490541}" srcOrd="0" destOrd="0" presId="urn:microsoft.com/office/officeart/2005/8/layout/vList4"/>
+    <dgm:cxn modelId="{2820D341-B90D-4A2A-83B2-0300051EED58}" type="presOf" srcId="{99CBD437-8EDD-49D5-A66C-A51021112E8B}" destId="{FD1650F3-9712-4CED-8B20-97A61ED7DF3C}" srcOrd="0" destOrd="0" presId="urn:microsoft.com/office/officeart/2005/8/layout/vList4"/>
+    <dgm:cxn modelId="{3B6CCAF2-E0DA-402F-8F0A-2F3C32784478}" type="presOf" srcId="{70E05485-7EEA-461D-91F9-D88C15561C73}" destId="{CA3FF601-A147-486C-9328-868200B4FBA4}" srcOrd="0" destOrd="0" presId="urn:microsoft.com/office/officeart/2005/8/layout/vList4"/>
+    <dgm:cxn modelId="{E8D8EDDF-1811-45E5-9D70-184E78C7A4DD}" type="presOf" srcId="{BAB46704-4167-4AC8-A695-3148B6CA521B}" destId="{16BEE403-A762-4150-ACB7-2635B76A8721}" srcOrd="1" destOrd="0" presId="urn:microsoft.com/office/officeart/2005/8/layout/vList4"/>
+    <dgm:cxn modelId="{239E20B6-F497-4FB3-A016-74D9F953B1ED}" type="presOf" srcId="{928CB4A7-EA88-40E3-807D-B61646649BF5}" destId="{2C3154D3-D101-4CA3-B6DB-1BA20AA9C37E}" srcOrd="1" destOrd="0" presId="urn:microsoft.com/office/officeart/2005/8/layout/vList4"/>
     <dgm:cxn modelId="{05118463-74B5-440B-9308-C74530B7C610}" srcId="{F924F559-27A8-4FD4-AF16-D3C06C080307}" destId="{70E05485-7EEA-461D-91F9-D88C15561C73}" srcOrd="5" destOrd="0" parTransId="{449FAAE6-837D-47A2-94FF-F2701C26CD92}" sibTransId="{C64725D0-6E87-4CBF-9EE0-72E564C56E3F}"/>
-    <dgm:cxn modelId="{A051474A-D5C1-48E5-B0AF-17E2487740F4}" type="presOf" srcId="{70E05485-7EEA-461D-91F9-D88C15561C73}" destId="{EE97B2D5-E01B-4F05-8793-662059577EA3}" srcOrd="1" destOrd="0" presId="urn:microsoft.com/office/officeart/2005/8/layout/vList4"/>
-    <dgm:cxn modelId="{F4D84BEE-E992-4779-ACA2-5931975AE641}" type="presOf" srcId="{928CB4A7-EA88-40E3-807D-B61646649BF5}" destId="{D4043FE1-DEC9-4CB9-84A1-9CB14805E834}" srcOrd="0" destOrd="0" presId="urn:microsoft.com/office/officeart/2005/8/layout/vList4"/>
-    <dgm:cxn modelId="{065ADA26-E700-4DA3-9DAB-B482B6678DB1}" srcId="{F924F559-27A8-4FD4-AF16-D3C06C080307}" destId="{99CBD437-8EDD-49D5-A66C-A51021112E8B}" srcOrd="6" destOrd="0" parTransId="{151D79DE-85A1-4788-A66A-A7E26FB938E6}" sibTransId="{5DB59508-F326-4CB0-834D-A87FB76736F3}"/>
-    <dgm:cxn modelId="{79EAA33A-1524-4B70-9CC9-E0678CFB5DD0}" type="presOf" srcId="{BAB46704-4167-4AC8-A695-3148B6CA521B}" destId="{57AA64C0-06A4-44FA-B32D-140490A8949E}" srcOrd="0" destOrd="0" presId="urn:microsoft.com/office/officeart/2005/8/layout/vList4"/>
-    <dgm:cxn modelId="{CFDF50EE-958D-4A49-9A36-B650F106A7DD}" type="presOf" srcId="{99CBD437-8EDD-49D5-A66C-A51021112E8B}" destId="{FD1650F3-9712-4CED-8B20-97A61ED7DF3C}" srcOrd="0" destOrd="0" presId="urn:microsoft.com/office/officeart/2005/8/layout/vList4"/>
-    <dgm:cxn modelId="{76619194-7276-479B-949E-99768524B32F}" srcId="{F924F559-27A8-4FD4-AF16-D3C06C080307}" destId="{14EDEC41-D442-459B-83DA-94417AF0CE0D}" srcOrd="4" destOrd="0" parTransId="{764FB5D9-6F30-4166-9769-734B2B383954}" sibTransId="{194F27F0-615D-4B85-B130-6F95FEE8E8A4}"/>
-    <dgm:cxn modelId="{3B66BE84-0A9B-48A0-8D69-706DE57E5EDB}" type="presOf" srcId="{99CBD437-8EDD-49D5-A66C-A51021112E8B}" destId="{7C44BBD2-4CE7-4C69-AD45-4711ECF239F7}" srcOrd="1" destOrd="0" presId="urn:microsoft.com/office/officeart/2005/8/layout/vList4"/>
-    <dgm:cxn modelId="{3009754E-64A2-43DA-B6CD-C051F2498C85}" type="presOf" srcId="{14EDEC41-D442-459B-83DA-94417AF0CE0D}" destId="{859CCA03-62A9-4A00-9713-FDC9193EBA3C}" srcOrd="1" destOrd="0" presId="urn:microsoft.com/office/officeart/2005/8/layout/vList4"/>
-    <dgm:cxn modelId="{B10EA2EB-2B9A-4CE4-B415-14DFA8472F66}" type="presOf" srcId="{928CB4A7-EA88-40E3-807D-B61646649BF5}" destId="{2C3154D3-D101-4CA3-B6DB-1BA20AA9C37E}" srcOrd="1" destOrd="0" presId="urn:microsoft.com/office/officeart/2005/8/layout/vList4"/>
-    <dgm:cxn modelId="{8B398A50-054B-4A47-9B7A-3B17C738E1CE}" type="presOf" srcId="{EB05BA5E-9169-448C-BCD4-6E65EE01990C}" destId="{284B598D-1D80-4013-AFB5-CFC76A8827AA}" srcOrd="1" destOrd="0" presId="urn:microsoft.com/office/officeart/2005/8/layout/vList4"/>
-    <dgm:cxn modelId="{02BDEC50-0CF9-4778-AB2A-6F9F2FB2047D}" srcId="{F924F559-27A8-4FD4-AF16-D3C06C080307}" destId="{EB05BA5E-9169-448C-BCD4-6E65EE01990C}" srcOrd="0" destOrd="0" parTransId="{68A74E60-3E11-4289-B2B3-14CCAEC5FF41}" sibTransId="{FC453ADF-15B2-467C-8E10-E36390E81A27}"/>
-    <dgm:cxn modelId="{F00B25C4-FEAC-40A2-A23F-1478095B2730}" type="presOf" srcId="{39EA13CB-70C5-47CA-B267-DCA699EDE170}" destId="{B410E929-D231-4150-8C9E-B3048973E350}" srcOrd="0" destOrd="0" presId="urn:microsoft.com/office/officeart/2005/8/layout/vList4"/>
-    <dgm:cxn modelId="{635533AB-CF23-47AE-ACB7-8962C12B6427}" srcId="{F924F559-27A8-4FD4-AF16-D3C06C080307}" destId="{BAB46704-4167-4AC8-A695-3148B6CA521B}" srcOrd="3" destOrd="0" parTransId="{6D04AA96-55A4-4553-8967-DE850E1146CF}" sibTransId="{4FA9D3E5-A31E-48CE-9F1C-2E0221927D2A}"/>
-    <dgm:cxn modelId="{A4C316E5-99B0-4A60-9D0A-AAA668036239}" srcId="{F924F559-27A8-4FD4-AF16-D3C06C080307}" destId="{39EA13CB-70C5-47CA-B267-DCA699EDE170}" srcOrd="2" destOrd="0" parTransId="{42CBE5AC-F2D7-4042-ABAB-EE69F5882BB6}" sibTransId="{369939FF-3625-4B01-80DA-8FC7E01AEB8C}"/>
-    <dgm:cxn modelId="{7742263B-E6B0-4444-B71E-97715F0EB972}" type="presOf" srcId="{EB05BA5E-9169-448C-BCD4-6E65EE01990C}" destId="{75B2E952-DDB4-4EE3-BCE0-80B8D3E1FACF}" srcOrd="0" destOrd="0" presId="urn:microsoft.com/office/officeart/2005/8/layout/vList4"/>
-    <dgm:cxn modelId="{09C91E3E-BCE9-4578-87C9-7979947BC9C9}" type="presOf" srcId="{39EA13CB-70C5-47CA-B267-DCA699EDE170}" destId="{9AB18C6A-CF65-42BB-83F0-718DAE2B031F}" srcOrd="1" destOrd="0" presId="urn:microsoft.com/office/officeart/2005/8/layout/vList4"/>
-    <dgm:cxn modelId="{D3881F8E-5CA4-42F7-B44D-705A6380DC7B}" type="presOf" srcId="{F924F559-27A8-4FD4-AF16-D3C06C080307}" destId="{9A13CAB6-B167-41C1-884C-427E17490541}" srcOrd="0" destOrd="0" presId="urn:microsoft.com/office/officeart/2005/8/layout/vList4"/>
-    <dgm:cxn modelId="{31F1FF14-2DC9-4966-973E-93312DADA485}" type="presOf" srcId="{BAB46704-4167-4AC8-A695-3148B6CA521B}" destId="{16BEE403-A762-4150-ACB7-2635B76A8721}" srcOrd="1" destOrd="0" presId="urn:microsoft.com/office/officeart/2005/8/layout/vList4"/>
-    <dgm:cxn modelId="{0BAB3B78-ABE9-4393-947B-656CF0101376}" type="presParOf" srcId="{9A13CAB6-B167-41C1-884C-427E17490541}" destId="{6A64763F-E4C0-4DA8-B757-FE887C4E4318}" srcOrd="0" destOrd="0" presId="urn:microsoft.com/office/officeart/2005/8/layout/vList4"/>
-    <dgm:cxn modelId="{15FF7E5C-4158-48A4-9C7F-0F73D0359B1A}" type="presParOf" srcId="{6A64763F-E4C0-4DA8-B757-FE887C4E4318}" destId="{75B2E952-DDB4-4EE3-BCE0-80B8D3E1FACF}" srcOrd="0" destOrd="0" presId="urn:microsoft.com/office/officeart/2005/8/layout/vList4"/>
-    <dgm:cxn modelId="{A6C5BAAB-0754-424F-9895-368714D3A979}" type="presParOf" srcId="{6A64763F-E4C0-4DA8-B757-FE887C4E4318}" destId="{D0181868-74EB-4887-992A-58525D785622}" srcOrd="1" destOrd="0" presId="urn:microsoft.com/office/officeart/2005/8/layout/vList4"/>
-    <dgm:cxn modelId="{ECA3D7C1-2E94-4938-9973-287BBD5AD98E}" type="presParOf" srcId="{6A64763F-E4C0-4DA8-B757-FE887C4E4318}" destId="{284B598D-1D80-4013-AFB5-CFC76A8827AA}" srcOrd="2" destOrd="0" presId="urn:microsoft.com/office/officeart/2005/8/layout/vList4"/>
-    <dgm:cxn modelId="{57C9FF9A-45D1-41BF-877F-73B5374945FC}" type="presParOf" srcId="{9A13CAB6-B167-41C1-884C-427E17490541}" destId="{A13EF114-DA5C-4E67-835F-6A11F4EA3637}" srcOrd="1" destOrd="0" presId="urn:microsoft.com/office/officeart/2005/8/layout/vList4"/>
-    <dgm:cxn modelId="{D39D6E6E-5333-41BB-80A5-0165F37A561E}" type="presParOf" srcId="{9A13CAB6-B167-41C1-884C-427E17490541}" destId="{C775C5F6-A5AA-408C-9A77-48532B6FA670}" srcOrd="2" destOrd="0" presId="urn:microsoft.com/office/officeart/2005/8/layout/vList4"/>
-    <dgm:cxn modelId="{C1BACD31-DA28-44C5-81F5-7388A0DEEA6C}" type="presParOf" srcId="{C775C5F6-A5AA-408C-9A77-48532B6FA670}" destId="{D4043FE1-DEC9-4CB9-84A1-9CB14805E834}" srcOrd="0" destOrd="0" presId="urn:microsoft.com/office/officeart/2005/8/layout/vList4"/>
-    <dgm:cxn modelId="{F39C0813-2EA6-4FEB-A34E-CF60FA343DA5}" type="presParOf" srcId="{C775C5F6-A5AA-408C-9A77-48532B6FA670}" destId="{EE396DC7-9F9B-4F56-89DB-0832942BCE3F}" srcOrd="1" destOrd="0" presId="urn:microsoft.com/office/officeart/2005/8/layout/vList4"/>
-    <dgm:cxn modelId="{142C7DDE-8E80-42EF-8868-8373B7ACE5D5}" type="presParOf" srcId="{C775C5F6-A5AA-408C-9A77-48532B6FA670}" destId="{2C3154D3-D101-4CA3-B6DB-1BA20AA9C37E}" srcOrd="2" destOrd="0" presId="urn:microsoft.com/office/officeart/2005/8/layout/vList4"/>
-    <dgm:cxn modelId="{618842D5-4039-4E68-AD49-B5357DBFA51C}" type="presParOf" srcId="{9A13CAB6-B167-41C1-884C-427E17490541}" destId="{67CABC76-2B9B-4C37-96CC-1EEBD32CAB10}" srcOrd="3" destOrd="0" presId="urn:microsoft.com/office/officeart/2005/8/layout/vList4"/>
-    <dgm:cxn modelId="{0551B7D9-A435-4A66-9C98-A3BDAA2DBFB7}" type="presParOf" srcId="{9A13CAB6-B167-41C1-884C-427E17490541}" destId="{42760DB3-6711-4606-9BB5-597C10DBE41F}" srcOrd="4" destOrd="0" presId="urn:microsoft.com/office/officeart/2005/8/layout/vList4"/>
-    <dgm:cxn modelId="{D265F259-6B6A-43AC-A0F7-3974076D745C}" type="presParOf" srcId="{42760DB3-6711-4606-9BB5-597C10DBE41F}" destId="{B410E929-D231-4150-8C9E-B3048973E350}" srcOrd="0" destOrd="0" presId="urn:microsoft.com/office/officeart/2005/8/layout/vList4"/>
-    <dgm:cxn modelId="{F73C93CD-BB38-4BDD-A4F7-271DA2399B30}" type="presParOf" srcId="{42760DB3-6711-4606-9BB5-597C10DBE41F}" destId="{C9436CB7-CF88-471B-9097-443029B3FA56}" srcOrd="1" destOrd="0" presId="urn:microsoft.com/office/officeart/2005/8/layout/vList4"/>
-    <dgm:cxn modelId="{92FFEBA1-0E25-4BA8-A276-826ED02E3DCD}" type="presParOf" srcId="{42760DB3-6711-4606-9BB5-597C10DBE41F}" destId="{9AB18C6A-CF65-42BB-83F0-718DAE2B031F}" srcOrd="2" destOrd="0" presId="urn:microsoft.com/office/officeart/2005/8/layout/vList4"/>
-    <dgm:cxn modelId="{0DDEE988-1429-423A-BB59-839A2415D462}" type="presParOf" srcId="{9A13CAB6-B167-41C1-884C-427E17490541}" destId="{30B78546-4847-44B5-87ED-4FD27C609C13}" srcOrd="5" destOrd="0" presId="urn:microsoft.com/office/officeart/2005/8/layout/vList4"/>
-    <dgm:cxn modelId="{69FCF8B0-B647-492B-A954-D017E4BD80BE}" type="presParOf" srcId="{9A13CAB6-B167-41C1-884C-427E17490541}" destId="{EB47DDF1-1DCB-490C-AD2D-C1D5FF0A6F96}" srcOrd="6" destOrd="0" presId="urn:microsoft.com/office/officeart/2005/8/layout/vList4"/>
-    <dgm:cxn modelId="{04942717-9F20-42CD-ADCF-5FBFCE899755}" type="presParOf" srcId="{EB47DDF1-1DCB-490C-AD2D-C1D5FF0A6F96}" destId="{57AA64C0-06A4-44FA-B32D-140490A8949E}" srcOrd="0" destOrd="0" presId="urn:microsoft.com/office/officeart/2005/8/layout/vList4"/>
-    <dgm:cxn modelId="{8B90A04A-F3FB-423F-9CE7-0026A1AFBF45}" type="presParOf" srcId="{EB47DDF1-1DCB-490C-AD2D-C1D5FF0A6F96}" destId="{A7AB6190-F740-4482-BE2A-AF67E0FD38E5}" srcOrd="1" destOrd="0" presId="urn:microsoft.com/office/officeart/2005/8/layout/vList4"/>
-    <dgm:cxn modelId="{FAE22881-C53D-4BAD-A0CA-827AE200E013}" type="presParOf" srcId="{EB47DDF1-1DCB-490C-AD2D-C1D5FF0A6F96}" destId="{16BEE403-A762-4150-ACB7-2635B76A8721}" srcOrd="2" destOrd="0" presId="urn:microsoft.com/office/officeart/2005/8/layout/vList4"/>
-    <dgm:cxn modelId="{3F8F26B5-A547-4222-A52E-A0041BB8F17C}" type="presParOf" srcId="{9A13CAB6-B167-41C1-884C-427E17490541}" destId="{3E300EE9-B59E-4797-A671-5CAD9C9BB1FD}" srcOrd="7" destOrd="0" presId="urn:microsoft.com/office/officeart/2005/8/layout/vList4"/>
-    <dgm:cxn modelId="{F971DEA1-E7DD-4377-9718-B9AAE51E624A}" type="presParOf" srcId="{9A13CAB6-B167-41C1-884C-427E17490541}" destId="{9A1FB669-4FA6-4625-B1D0-77B5509733D0}" srcOrd="8" destOrd="0" presId="urn:microsoft.com/office/officeart/2005/8/layout/vList4"/>
-    <dgm:cxn modelId="{255136C3-095A-4A4A-8F66-9BF823C4A0FC}" type="presParOf" srcId="{9A1FB669-4FA6-4625-B1D0-77B5509733D0}" destId="{1636C0AE-634F-4EB6-8FAA-839A34FA2769}" srcOrd="0" destOrd="0" presId="urn:microsoft.com/office/officeart/2005/8/layout/vList4"/>
-    <dgm:cxn modelId="{7F406D1D-4977-444B-B9AF-EC12ACB9A80C}" type="presParOf" srcId="{9A1FB669-4FA6-4625-B1D0-77B5509733D0}" destId="{246DAB3C-5869-4BDE-867F-C69FD4D7B8D2}" srcOrd="1" destOrd="0" presId="urn:microsoft.com/office/officeart/2005/8/layout/vList4"/>
-    <dgm:cxn modelId="{3652C28F-F242-425A-8BBD-4EB16BF9998D}" type="presParOf" srcId="{9A1FB669-4FA6-4625-B1D0-77B5509733D0}" destId="{859CCA03-62A9-4A00-9713-FDC9193EBA3C}" srcOrd="2" destOrd="0" presId="urn:microsoft.com/office/officeart/2005/8/layout/vList4"/>
-    <dgm:cxn modelId="{D183A039-05F3-4FA3-928E-F2D042557A4A}" type="presParOf" srcId="{9A13CAB6-B167-41C1-884C-427E17490541}" destId="{70C498A3-C3F0-40E3-B727-B3D30A7E07A2}" srcOrd="9" destOrd="0" presId="urn:microsoft.com/office/officeart/2005/8/layout/vList4"/>
-    <dgm:cxn modelId="{7C583611-2276-4174-BC69-8094DAE67E73}" type="presParOf" srcId="{9A13CAB6-B167-41C1-884C-427E17490541}" destId="{CD55AF02-8539-4916-8040-35EB16CC1189}" srcOrd="10" destOrd="0" presId="urn:microsoft.com/office/officeart/2005/8/layout/vList4"/>
-    <dgm:cxn modelId="{1F0EA261-A5A7-4CBA-A959-39A25900804B}" type="presParOf" srcId="{CD55AF02-8539-4916-8040-35EB16CC1189}" destId="{CA3FF601-A147-486C-9328-868200B4FBA4}" srcOrd="0" destOrd="0" presId="urn:microsoft.com/office/officeart/2005/8/layout/vList4"/>
-    <dgm:cxn modelId="{999546DB-794F-4320-89CC-DBE1CBF48934}" type="presParOf" srcId="{CD55AF02-8539-4916-8040-35EB16CC1189}" destId="{BE2CF595-F765-4CE1-8F7F-001475C2BE4C}" srcOrd="1" destOrd="0" presId="urn:microsoft.com/office/officeart/2005/8/layout/vList4"/>
-    <dgm:cxn modelId="{02B054DA-B898-4B61-808E-C9EE14280890}" type="presParOf" srcId="{CD55AF02-8539-4916-8040-35EB16CC1189}" destId="{EE97B2D5-E01B-4F05-8793-662059577EA3}" srcOrd="2" destOrd="0" presId="urn:microsoft.com/office/officeart/2005/8/layout/vList4"/>
-    <dgm:cxn modelId="{A079DB0A-AAF2-4CC6-8573-4D5A7F5F52ED}" type="presParOf" srcId="{9A13CAB6-B167-41C1-884C-427E17490541}" destId="{FDF92387-2787-4CAE-80E1-FD1274324273}" srcOrd="11" destOrd="0" presId="urn:microsoft.com/office/officeart/2005/8/layout/vList4"/>
-    <dgm:cxn modelId="{12900816-1ECC-481D-8B12-F28BE9F5E86B}" type="presParOf" srcId="{9A13CAB6-B167-41C1-884C-427E17490541}" destId="{B68652F7-F456-42B5-A4F8-5F69F692ADD3}" srcOrd="12" destOrd="0" presId="urn:microsoft.com/office/officeart/2005/8/layout/vList4"/>
-    <dgm:cxn modelId="{EC4AF19F-D8B6-4930-9CB0-594D14005660}" type="presParOf" srcId="{B68652F7-F456-42B5-A4F8-5F69F692ADD3}" destId="{FD1650F3-9712-4CED-8B20-97A61ED7DF3C}" srcOrd="0" destOrd="0" presId="urn:microsoft.com/office/officeart/2005/8/layout/vList4"/>
-    <dgm:cxn modelId="{3B4E1AA5-1D6F-40FA-ABD4-2ABC055A8D88}" type="presParOf" srcId="{B68652F7-F456-42B5-A4F8-5F69F692ADD3}" destId="{D38C9DFD-57B6-43EF-89EA-8089AD0AE812}" srcOrd="1" destOrd="0" presId="urn:microsoft.com/office/officeart/2005/8/layout/vList4"/>
-    <dgm:cxn modelId="{31B7ADB4-0FCA-4BFB-9038-701C8A556965}" type="presParOf" srcId="{B68652F7-F456-42B5-A4F8-5F69F692ADD3}" destId="{7C44BBD2-4CE7-4C69-AD45-4711ECF239F7}" srcOrd="2" destOrd="0" presId="urn:microsoft.com/office/officeart/2005/8/layout/vList4"/>
+    <dgm:cxn modelId="{17E9B444-3140-41B6-A6F4-E714A74C35CC}" type="presOf" srcId="{928CB4A7-EA88-40E3-807D-B61646649BF5}" destId="{D4043FE1-DEC9-4CB9-84A1-9CB14805E834}" srcOrd="0" destOrd="0" presId="urn:microsoft.com/office/officeart/2005/8/layout/vList4"/>
+    <dgm:cxn modelId="{B66A4909-9DE9-41DC-81BB-44CA8F4128EF}" type="presOf" srcId="{BAB46704-4167-4AC8-A695-3148B6CA521B}" destId="{57AA64C0-06A4-44FA-B32D-140490A8949E}" srcOrd="0" destOrd="0" presId="urn:microsoft.com/office/officeart/2005/8/layout/vList4"/>
+    <dgm:cxn modelId="{89D82249-2B47-4A5B-9494-E9647391AB88}" type="presOf" srcId="{99CBD437-8EDD-49D5-A66C-A51021112E8B}" destId="{7C44BBD2-4CE7-4C69-AD45-4711ECF239F7}" srcOrd="1" destOrd="0" presId="urn:microsoft.com/office/officeart/2005/8/layout/vList4"/>
+    <dgm:cxn modelId="{C6B739F5-2036-4059-8964-AF5D60A9A7BE}" type="presOf" srcId="{EB05BA5E-9169-448C-BCD4-6E65EE01990C}" destId="{284B598D-1D80-4013-AFB5-CFC76A8827AA}" srcOrd="1" destOrd="0" presId="urn:microsoft.com/office/officeart/2005/8/layout/vList4"/>
+    <dgm:cxn modelId="{2B2F0425-0920-4C7E-954E-3F04DE69306B}" type="presParOf" srcId="{9A13CAB6-B167-41C1-884C-427E17490541}" destId="{6A64763F-E4C0-4DA8-B757-FE887C4E4318}" srcOrd="0" destOrd="0" presId="urn:microsoft.com/office/officeart/2005/8/layout/vList4"/>
+    <dgm:cxn modelId="{54347E98-46B1-461C-B859-7075B827169E}" type="presParOf" srcId="{6A64763F-E4C0-4DA8-B757-FE887C4E4318}" destId="{75B2E952-DDB4-4EE3-BCE0-80B8D3E1FACF}" srcOrd="0" destOrd="0" presId="urn:microsoft.com/office/officeart/2005/8/layout/vList4"/>
+    <dgm:cxn modelId="{05765C09-CA41-4A64-96E1-C555E2DCEB16}" type="presParOf" srcId="{6A64763F-E4C0-4DA8-B757-FE887C4E4318}" destId="{D0181868-74EB-4887-992A-58525D785622}" srcOrd="1" destOrd="0" presId="urn:microsoft.com/office/officeart/2005/8/layout/vList4"/>
+    <dgm:cxn modelId="{785AC14E-704C-4FDC-9A2D-71E494105680}" type="presParOf" srcId="{6A64763F-E4C0-4DA8-B757-FE887C4E4318}" destId="{284B598D-1D80-4013-AFB5-CFC76A8827AA}" srcOrd="2" destOrd="0" presId="urn:microsoft.com/office/officeart/2005/8/layout/vList4"/>
+    <dgm:cxn modelId="{D178AF08-B6A3-4400-90C9-FFA0498FF9D6}" type="presParOf" srcId="{9A13CAB6-B167-41C1-884C-427E17490541}" destId="{A13EF114-DA5C-4E67-835F-6A11F4EA3637}" srcOrd="1" destOrd="0" presId="urn:microsoft.com/office/officeart/2005/8/layout/vList4"/>
+    <dgm:cxn modelId="{D8FADDC3-C215-4CE3-8DA4-FC719FDF9E5D}" type="presParOf" srcId="{9A13CAB6-B167-41C1-884C-427E17490541}" destId="{C775C5F6-A5AA-408C-9A77-48532B6FA670}" srcOrd="2" destOrd="0" presId="urn:microsoft.com/office/officeart/2005/8/layout/vList4"/>
+    <dgm:cxn modelId="{FD891406-A13D-4539-A985-AE93CE8CCBBD}" type="presParOf" srcId="{C775C5F6-A5AA-408C-9A77-48532B6FA670}" destId="{D4043FE1-DEC9-4CB9-84A1-9CB14805E834}" srcOrd="0" destOrd="0" presId="urn:microsoft.com/office/officeart/2005/8/layout/vList4"/>
+    <dgm:cxn modelId="{1104BA46-99C3-41EE-86BE-950628B5D481}" type="presParOf" srcId="{C775C5F6-A5AA-408C-9A77-48532B6FA670}" destId="{EE396DC7-9F9B-4F56-89DB-0832942BCE3F}" srcOrd="1" destOrd="0" presId="urn:microsoft.com/office/officeart/2005/8/layout/vList4"/>
+    <dgm:cxn modelId="{0EC15D53-FCD2-4A6A-9CEA-6EFE23F2E0FA}" type="presParOf" srcId="{C775C5F6-A5AA-408C-9A77-48532B6FA670}" destId="{2C3154D3-D101-4CA3-B6DB-1BA20AA9C37E}" srcOrd="2" destOrd="0" presId="urn:microsoft.com/office/officeart/2005/8/layout/vList4"/>
+    <dgm:cxn modelId="{5CF8D19D-CD53-421D-A182-D25B1262E7D4}" type="presParOf" srcId="{9A13CAB6-B167-41C1-884C-427E17490541}" destId="{67CABC76-2B9B-4C37-96CC-1EEBD32CAB10}" srcOrd="3" destOrd="0" presId="urn:microsoft.com/office/officeart/2005/8/layout/vList4"/>
+    <dgm:cxn modelId="{61A5F6D9-F733-4847-A1B6-1E0C803790C5}" type="presParOf" srcId="{9A13CAB6-B167-41C1-884C-427E17490541}" destId="{42760DB3-6711-4606-9BB5-597C10DBE41F}" srcOrd="4" destOrd="0" presId="urn:microsoft.com/office/officeart/2005/8/layout/vList4"/>
+    <dgm:cxn modelId="{C40F7EAF-9BC0-4F42-80CE-1CDD9C16E70B}" type="presParOf" srcId="{42760DB3-6711-4606-9BB5-597C10DBE41F}" destId="{B410E929-D231-4150-8C9E-B3048973E350}" srcOrd="0" destOrd="0" presId="urn:microsoft.com/office/officeart/2005/8/layout/vList4"/>
+    <dgm:cxn modelId="{2F54C7C6-F9F8-4159-8BE8-10F6DD47CE5C}" type="presParOf" srcId="{42760DB3-6711-4606-9BB5-597C10DBE41F}" destId="{C9436CB7-CF88-471B-9097-443029B3FA56}" srcOrd="1" destOrd="0" presId="urn:microsoft.com/office/officeart/2005/8/layout/vList4"/>
+    <dgm:cxn modelId="{A96BD911-E98C-4F44-862A-2DBC119905C2}" type="presParOf" srcId="{42760DB3-6711-4606-9BB5-597C10DBE41F}" destId="{9AB18C6A-CF65-42BB-83F0-718DAE2B031F}" srcOrd="2" destOrd="0" presId="urn:microsoft.com/office/officeart/2005/8/layout/vList4"/>
+    <dgm:cxn modelId="{5628070F-24B2-43EC-81C9-9C5B9DAD9649}" type="presParOf" srcId="{9A13CAB6-B167-41C1-884C-427E17490541}" destId="{30B78546-4847-44B5-87ED-4FD27C609C13}" srcOrd="5" destOrd="0" presId="urn:microsoft.com/office/officeart/2005/8/layout/vList4"/>
+    <dgm:cxn modelId="{94532B43-A22B-4222-AE1E-C0A34330FA2D}" type="presParOf" srcId="{9A13CAB6-B167-41C1-884C-427E17490541}" destId="{EB47DDF1-1DCB-490C-AD2D-C1D5FF0A6F96}" srcOrd="6" destOrd="0" presId="urn:microsoft.com/office/officeart/2005/8/layout/vList4"/>
+    <dgm:cxn modelId="{D8843AD6-FEC2-4117-8FC7-4E96ADF72A94}" type="presParOf" srcId="{EB47DDF1-1DCB-490C-AD2D-C1D5FF0A6F96}" destId="{57AA64C0-06A4-44FA-B32D-140490A8949E}" srcOrd="0" destOrd="0" presId="urn:microsoft.com/office/officeart/2005/8/layout/vList4"/>
+    <dgm:cxn modelId="{5F76A4DD-4E7C-429E-B1FE-66609E8B778A}" type="presParOf" srcId="{EB47DDF1-1DCB-490C-AD2D-C1D5FF0A6F96}" destId="{A7AB6190-F740-4482-BE2A-AF67E0FD38E5}" srcOrd="1" destOrd="0" presId="urn:microsoft.com/office/officeart/2005/8/layout/vList4"/>
+    <dgm:cxn modelId="{99BBBF90-1CED-4E0F-AEDF-5DCF042A262B}" type="presParOf" srcId="{EB47DDF1-1DCB-490C-AD2D-C1D5FF0A6F96}" destId="{16BEE403-A762-4150-ACB7-2635B76A8721}" srcOrd="2" destOrd="0" presId="urn:microsoft.com/office/officeart/2005/8/layout/vList4"/>
+    <dgm:cxn modelId="{67E6D879-3C5F-4774-9AA5-5D281B091CC2}" type="presParOf" srcId="{9A13CAB6-B167-41C1-884C-427E17490541}" destId="{3E300EE9-B59E-4797-A671-5CAD9C9BB1FD}" srcOrd="7" destOrd="0" presId="urn:microsoft.com/office/officeart/2005/8/layout/vList4"/>
+    <dgm:cxn modelId="{F015BF0B-4312-4198-A99A-DECE47366EE0}" type="presParOf" srcId="{9A13CAB6-B167-41C1-884C-427E17490541}" destId="{9A1FB669-4FA6-4625-B1D0-77B5509733D0}" srcOrd="8" destOrd="0" presId="urn:microsoft.com/office/officeart/2005/8/layout/vList4"/>
+    <dgm:cxn modelId="{7FBE389B-D11E-45C9-82A4-C1ACC7AB621A}" type="presParOf" srcId="{9A1FB669-4FA6-4625-B1D0-77B5509733D0}" destId="{1636C0AE-634F-4EB6-8FAA-839A34FA2769}" srcOrd="0" destOrd="0" presId="urn:microsoft.com/office/officeart/2005/8/layout/vList4"/>
+    <dgm:cxn modelId="{9982E7DE-F57E-4364-A82C-4DAF9AA6B9AA}" type="presParOf" srcId="{9A1FB669-4FA6-4625-B1D0-77B5509733D0}" destId="{246DAB3C-5869-4BDE-867F-C69FD4D7B8D2}" srcOrd="1" destOrd="0" presId="urn:microsoft.com/office/officeart/2005/8/layout/vList4"/>
+    <dgm:cxn modelId="{2F4BFD2F-4635-453E-8BB9-D28131474A16}" type="presParOf" srcId="{9A1FB669-4FA6-4625-B1D0-77B5509733D0}" destId="{859CCA03-62A9-4A00-9713-FDC9193EBA3C}" srcOrd="2" destOrd="0" presId="urn:microsoft.com/office/officeart/2005/8/layout/vList4"/>
+    <dgm:cxn modelId="{73FE3EED-695C-4FD7-9AFB-FF9ED1C9F490}" type="presParOf" srcId="{9A13CAB6-B167-41C1-884C-427E17490541}" destId="{70C498A3-C3F0-40E3-B727-B3D30A7E07A2}" srcOrd="9" destOrd="0" presId="urn:microsoft.com/office/officeart/2005/8/layout/vList4"/>
+    <dgm:cxn modelId="{FB09426F-8F56-414F-A88A-730B253FF9EB}" type="presParOf" srcId="{9A13CAB6-B167-41C1-884C-427E17490541}" destId="{CD55AF02-8539-4916-8040-35EB16CC1189}" srcOrd="10" destOrd="0" presId="urn:microsoft.com/office/officeart/2005/8/layout/vList4"/>
+    <dgm:cxn modelId="{1E67BE26-53ED-448A-8631-23C275FFA887}" type="presParOf" srcId="{CD55AF02-8539-4916-8040-35EB16CC1189}" destId="{CA3FF601-A147-486C-9328-868200B4FBA4}" srcOrd="0" destOrd="0" presId="urn:microsoft.com/office/officeart/2005/8/layout/vList4"/>
+    <dgm:cxn modelId="{4BD57EC8-890B-413B-BE5E-0B21316D949D}" type="presParOf" srcId="{CD55AF02-8539-4916-8040-35EB16CC1189}" destId="{BE2CF595-F765-4CE1-8F7F-001475C2BE4C}" srcOrd="1" destOrd="0" presId="urn:microsoft.com/office/officeart/2005/8/layout/vList4"/>
+    <dgm:cxn modelId="{F4873577-6F35-442F-9313-F92CF8421534}" type="presParOf" srcId="{CD55AF02-8539-4916-8040-35EB16CC1189}" destId="{EE97B2D5-E01B-4F05-8793-662059577EA3}" srcOrd="2" destOrd="0" presId="urn:microsoft.com/office/officeart/2005/8/layout/vList4"/>
+    <dgm:cxn modelId="{9731A143-EE53-4C8E-AE81-DD25DF154623}" type="presParOf" srcId="{9A13CAB6-B167-41C1-884C-427E17490541}" destId="{FDF92387-2787-4CAE-80E1-FD1274324273}" srcOrd="11" destOrd="0" presId="urn:microsoft.com/office/officeart/2005/8/layout/vList4"/>
+    <dgm:cxn modelId="{0A15A04B-EC06-49AE-972D-2050BE8FBE6A}" type="presParOf" srcId="{9A13CAB6-B167-41C1-884C-427E17490541}" destId="{B68652F7-F456-42B5-A4F8-5F69F692ADD3}" srcOrd="12" destOrd="0" presId="urn:microsoft.com/office/officeart/2005/8/layout/vList4"/>
+    <dgm:cxn modelId="{BEED8AFF-CE67-4F9D-B042-1BFE28886719}" type="presParOf" srcId="{B68652F7-F456-42B5-A4F8-5F69F692ADD3}" destId="{FD1650F3-9712-4CED-8B20-97A61ED7DF3C}" srcOrd="0" destOrd="0" presId="urn:microsoft.com/office/officeart/2005/8/layout/vList4"/>
+    <dgm:cxn modelId="{DFA316F3-BD89-4425-A80F-279E4F50C32E}" type="presParOf" srcId="{B68652F7-F456-42B5-A4F8-5F69F692ADD3}" destId="{D38C9DFD-57B6-43EF-89EA-8089AD0AE812}" srcOrd="1" destOrd="0" presId="urn:microsoft.com/office/officeart/2005/8/layout/vList4"/>
+    <dgm:cxn modelId="{FD92D91F-2CE0-4D7E-B4BA-5848A7748978}" type="presParOf" srcId="{B68652F7-F456-42B5-A4F8-5F69F692ADD3}" destId="{7C44BBD2-4CE7-4C69-AD45-4711ECF239F7}" srcOrd="2" destOrd="0" presId="urn:microsoft.com/office/officeart/2005/8/layout/vList4"/>
   </dgm:cxnLst>
   <dgm:bg/>
   <dgm:whole/>
@@ -24117,7 +24951,7 @@
   </w:compat>
   <w:rsids>
     <w:rsidRoot w:val="00DD68C3"/>
-    <w:rsid w:val="00265745"/>
+    <w:rsid w:val="00470E56"/>
     <w:rsid w:val="00DD68C3"/>
   </w:rsids>
   <m:mathPr>
@@ -24860,7 +25694,7 @@
 </file>
 
 <file path=customXml/itemProps3.xml><?xml version="1.0" encoding="utf-8"?>
-<ds:datastoreItem xmlns:ds="http://schemas.openxmlformats.org/officeDocument/2006/customXml" ds:itemID="{B5DF664C-0827-4D69-A537-32B8549F4571}">
+<ds:datastoreItem xmlns:ds="http://schemas.openxmlformats.org/officeDocument/2006/customXml" ds:itemID="{8AD7B7DE-F509-47E5-8E99-CB902C837F8D}">
   <ds:schemaRefs>
     <ds:schemaRef ds:uri="http://schemas.openxmlformats.org/officeDocument/2006/bibliography"/>
   </ds:schemaRefs>

</xml_diff>